<commit_message>
Se añade la funcionalidad de captura de clicks dentro de mapa ArcGIS
</commit_message>
<xml_diff>
--- a/OE_8_HerramGeneracionAutomaticaCertif/Modif_PlantillaPrecipAnual.docx
+++ b/OE_8_HerramGeneracionAutomaticaCertif/Modif_PlantillaPrecipAnual.docx
@@ -20,7 +20,7 @@
           <w:sz w:val="22"/>
           <w:szCs w:val="22"/>
         </w:rPr>
-        <w:t>EL INSTITUTO DE HIDROLOGÍA, METEOROLOGÍA Y ESTUDIOS AMBIENTALES – IDEAM, POR SOLICITUD DE(L) (LA) SEÑOR(A) PAOLA ALVAREZ</w:t>
+        <w:t>EL INSTITUTO DE HIDROLOGÍA, METEOROLOGÍA Y ESTUDIOS AMBIENTALES – IDEAM, POR SOLICITUD DE(L) (LA) SEÑOR(A) PAOLA ANDREA ALVAREZ BETANCOURT</w:t>
       </w:r>
       <w:r>
         <w:rPr>
@@ -95,11 +95,13 @@
       <w:pPr>
         <w:jc w:val="center"/>
         <w:rPr>
+          <w:rFonts w:ascii="Verdana" w:hAnsi="Verdana"/>
           <w:b/>
         </w:rPr>
       </w:pPr>
       <w:r>
         <w:rPr>
+          <w:rFonts w:ascii="Verdana" w:hAnsi="Verdana"/>
           <w:b/>
         </w:rPr>
         <w:t>CERTIFICA:</w:t>
@@ -108,24 +110,24 @@
     <w:p>
       <w:pPr>
         <w:jc w:val="both"/>
+        <w:rPr>
+          <w:rFonts w:ascii="Verdana" w:hAnsi="Verdana"/>
+        </w:rPr>
       </w:pPr>
     </w:p>
     <w:p>
       <w:pPr>
         <w:jc w:val="both"/>
-      </w:pPr>
-      <w:r>
-        <w:rPr>
-          <w:rFonts w:ascii="Verdana" w:hAnsi="Verdana"/>
-          <w:sz w:val="22"/>
-        </w:rPr>
-        <w:t>Que el comportamiento de la precipitación para el(los) año(s) 2021, 2023, de acuerdo con la información preliminar disponible en nuestra base de datos de la estación meteorológica INSTITUCION AGRICOLA MACANAL [35075040] (coordenadas geográficas 4.974361111 de latitud norte, -73.31675 de longitud oeste, elevación 1300 metros.), ubicada en el municipio Macanal, departamento de Boyacá, estación más cercana a la zona de su interés, fue el siguiente:</w:t>
-      </w:r>
-      <w:r>
-        <w:rPr>
-          <w:rFonts w:ascii="Verdana" w:hAnsi="Verdana"/>
-          <w:sz w:val="22"/>
-        </w:rPr>
+        <w:rPr>
+          <w:rFonts w:ascii="Verdana" w:hAnsi="Verdana"/>
+        </w:rPr>
+      </w:pPr>
+      <w:r>
+        <w:rPr>
+          <w:rFonts w:ascii="Verdana" w:hAnsi="Verdana"/>
+          <w:sz w:val="22"/>
+        </w:rPr>
+        <w:t>Que el comportamiento de la precipitación para el(los) año(s) 2020, 2024, de acuerdo con la información preliminar disponible en nuestra base de datos de la estación meteorológica INSTITUCION AGRICOLA MACANAL [35075040] (coordenadas geográficas 4.974361111 de latitud norte, -73.31675 de longitud oeste, elevación 1300 metros.), ubicada en el municipio Macanal, departamento de Boyacá, estación más cercana a la zona de su interés, fue el siguiente:</w:t>
       </w:r>
       <w:bookmarkStart w:id="0" w:name="_Hlk117865418"/>
       <w:bookmarkStart w:id="1" w:name="_Hlk120635488"/>
@@ -139,84 +141,6 @@
           <w:sz w:val="22"/>
         </w:rPr>
       </w:r>
-      <w:r>
-        <w:rPr>
-          <w:rFonts w:ascii="Verdana" w:hAnsi="Verdana"/>
-          <w:sz w:val="22"/>
-        </w:rPr>
-      </w:r>
-      <w:r>
-        <w:rPr>
-          <w:rFonts w:ascii="Verdana" w:hAnsi="Verdana"/>
-          <w:sz w:val="22"/>
-        </w:rPr>
-      </w:r>
-      <w:r>
-        <w:rPr>
-          <w:rFonts w:ascii="Verdana" w:hAnsi="Verdana"/>
-          <w:sz w:val="22"/>
-        </w:rPr>
-      </w:r>
-      <w:r>
-        <w:rPr>
-          <w:rFonts w:ascii="Verdana" w:hAnsi="Verdana"/>
-          <w:sz w:val="22"/>
-        </w:rPr>
-      </w:r>
-      <w:r>
-        <w:rPr>
-          <w:rFonts w:ascii="Verdana" w:hAnsi="Verdana"/>
-          <w:sz w:val="22"/>
-        </w:rPr>
-      </w:r>
-      <w:r>
-        <w:rPr>
-          <w:rFonts w:ascii="Verdana" w:hAnsi="Verdana"/>
-          <w:sz w:val="22"/>
-        </w:rPr>
-      </w:r>
-      <w:r>
-        <w:rPr>
-          <w:rFonts w:ascii="Verdana" w:hAnsi="Verdana"/>
-          <w:sz w:val="22"/>
-        </w:rPr>
-      </w:r>
-      <w:r>
-        <w:rPr>
-          <w:rFonts w:ascii="Verdana" w:hAnsi="Verdana"/>
-          <w:sz w:val="22"/>
-        </w:rPr>
-      </w:r>
-      <w:r>
-        <w:rPr>
-          <w:rFonts w:ascii="Verdana" w:hAnsi="Verdana"/>
-          <w:sz w:val="22"/>
-        </w:rPr>
-      </w:r>
-      <w:r>
-        <w:rPr>
-          <w:rFonts w:ascii="Verdana" w:hAnsi="Verdana"/>
-          <w:sz w:val="22"/>
-        </w:rPr>
-      </w:r>
-      <w:r>
-        <w:rPr>
-          <w:rFonts w:ascii="Verdana" w:hAnsi="Verdana"/>
-          <w:sz w:val="22"/>
-        </w:rPr>
-      </w:r>
-      <w:r>
-        <w:rPr>
-          <w:rFonts w:ascii="Verdana" w:hAnsi="Verdana"/>
-          <w:sz w:val="22"/>
-        </w:rPr>
-      </w:r>
-      <w:r>
-        <w:rPr>
-          <w:rFonts w:ascii="Verdana" w:hAnsi="Verdana"/>
-          <w:sz w:val="22"/>
-        </w:rPr>
-      </w:r>
       <w:bookmarkEnd w:id="0"/>
       <w:bookmarkEnd w:id="1"/>
       <w:bookmarkEnd w:id="2"/>
@@ -229,119 +153,12 @@
           <w:sz w:val="22"/>
         </w:rPr>
       </w:r>
-      <w:r>
-        <w:rPr>
-          <w:rFonts w:ascii="Verdana" w:hAnsi="Verdana"/>
-          <w:sz w:val="22"/>
-        </w:rPr>
-      </w:r>
-      <w:r>
-        <w:rPr>
-          <w:rFonts w:ascii="Verdana" w:hAnsi="Verdana"/>
-          <w:sz w:val="22"/>
-        </w:rPr>
-      </w:r>
-      <w:r>
-        <w:rPr>
-          <w:rFonts w:ascii="Verdana" w:hAnsi="Verdana"/>
-          <w:sz w:val="22"/>
-        </w:rPr>
-      </w:r>
-      <w:r>
-        <w:rPr>
-          <w:rFonts w:ascii="Verdana" w:hAnsi="Verdana"/>
-          <w:sz w:val="22"/>
-        </w:rPr>
-      </w:r>
-      <w:r>
-        <w:rPr>
-          <w:rFonts w:ascii="Verdana" w:hAnsi="Verdana"/>
-          <w:sz w:val="22"/>
-        </w:rPr>
-      </w:r>
-      <w:r>
-        <w:rPr>
-          <w:rFonts w:ascii="Verdana" w:hAnsi="Verdana"/>
-          <w:sz w:val="22"/>
-        </w:rPr>
-      </w:r>
-      <w:r>
-        <w:rPr>
-          <w:rFonts w:ascii="Verdana" w:hAnsi="Verdana"/>
-          <w:sz w:val="22"/>
-        </w:rPr>
-      </w:r>
-      <w:r>
-        <w:rPr>
-          <w:rFonts w:ascii="Verdana" w:hAnsi="Verdana"/>
-          <w:sz w:val="22"/>
-        </w:rPr>
-      </w:r>
-      <w:r>
-        <w:rPr>
-          <w:rFonts w:ascii="Verdana" w:hAnsi="Verdana"/>
-          <w:sz w:val="22"/>
-        </w:rPr>
-      </w:r>
-      <w:r>
-        <w:rPr>
-          <w:rFonts w:ascii="Verdana" w:hAnsi="Verdana"/>
-          <w:sz w:val="22"/>
-        </w:rPr>
-      </w:r>
-      <w:r>
-        <w:rPr>
-          <w:rFonts w:ascii="Verdana" w:hAnsi="Verdana"/>
-          <w:sz w:val="22"/>
-        </w:rPr>
-      </w:r>
-      <w:r>
-        <w:rPr>
-          <w:rFonts w:ascii="Verdana" w:hAnsi="Verdana"/>
-          <w:sz w:val="22"/>
-        </w:rPr>
-      </w:r>
-      <w:r>
-        <w:rPr>
-          <w:rFonts w:ascii="Verdana" w:hAnsi="Verdana"/>
-          <w:sz w:val="22"/>
-        </w:rPr>
-      </w:r>
-      <w:r>
-        <w:rPr>
-          <w:rFonts w:ascii="Verdana" w:hAnsi="Verdana"/>
-          <w:sz w:val="22"/>
-        </w:rPr>
-      </w:r>
-      <w:r>
-        <w:rPr>
-          <w:rFonts w:ascii="Verdana" w:hAnsi="Verdana"/>
-          <w:sz w:val="22"/>
-        </w:rPr>
-      </w:r>
-      <w:r>
-        <w:rPr>
-          <w:rFonts w:ascii="Verdana" w:hAnsi="Verdana"/>
-          <w:sz w:val="22"/>
-        </w:rPr>
-      </w:r>
-      <w:r>
-        <w:rPr>
-          <w:rFonts w:ascii="Verdana" w:hAnsi="Verdana"/>
-          <w:sz w:val="22"/>
-        </w:rPr>
-      </w:r>
-      <w:r>
-        <w:rPr>
-          <w:rFonts w:ascii="Verdana" w:hAnsi="Verdana"/>
-          <w:sz w:val="22"/>
-        </w:rPr>
-      </w:r>
     </w:p>
     <w:p>
       <w:pPr>
         <w:jc w:val="both"/>
         <w:rPr>
+          <w:rFonts w:ascii="Verdana" w:hAnsi="Verdana"/>
           <w:b/>
         </w:rPr>
       </w:pPr>
@@ -357,6 +174,9 @@
     <w:p>
       <w:pPr>
         <w:jc w:val="both"/>
+        <w:rPr>
+          <w:rFonts w:ascii="Verdana" w:hAnsi="Verdana"/>
+        </w:rPr>
       </w:pPr>
       <w:r>
         <w:rPr>
@@ -368,36 +188,35 @@
         </w:rPr>
         <w:t>Precipitación total anual (mm)</w:t>
       </w:r>
-      <w:r>
-        <w:rPr>
-          <w:rFonts w:ascii="Verdana" w:hAnsi="Verdana"/>
-          <w:b/>
-          <w:bCs/>
-          <w:color w:val="000000"/>
-          <w:sz w:val="22"/>
-        </w:rPr>
-      </w:r>
-      <w:r>
-        <w:rPr>
-          <w:rFonts w:ascii="Verdana" w:hAnsi="Verdana"/>
-          <w:b/>
-          <w:bCs/>
-          <w:color w:val="000000"/>
-          <w:sz w:val="22"/>
-        </w:rPr>
-      </w:r>
     </w:p>
     <w:p>
       <w:pPr>
         <w:jc w:val="both"/>
-      </w:pPr>
-      <w:r>
-        <w:t>Datos disponibles:</w:t>
+        <w:rPr>
+          <w:rFonts w:ascii="Verdana" w:hAnsi="Verdana"/>
+        </w:rPr>
+      </w:pPr>
+      <w:r>
+        <w:rPr>
+          <w:rFonts w:ascii="Verdana" w:hAnsi="Verdana"/>
+        </w:rPr>
+        <w:t>Datos disponibles</w:t>
+      </w:r>
+      <w:r>
+        <w:rPr>
+          <w:rFonts w:ascii="Verdana" w:hAnsi="Verdana"/>
+        </w:rPr>
+        <w:t xml:space="preserve"> en la base de datos IDEAM</w:t>
+      </w:r>
+      <w:r>
+        <w:rPr>
+          <w:rFonts w:ascii="Verdana" w:hAnsi="Verdana"/>
+        </w:rPr>
+        <w:t>:</w:t>
       </w:r>
     </w:p>
     <w:tbl>
       <w:tblPr>
-        <w:tblStyle w:val="TableGrid"/>
         <w:tblW w:type="auto" w:w="0"/>
         <w:tblLook w:firstColumn="1" w:firstRow="1" w:lastColumn="0" w:lastRow="0" w:noHBand="0" w:noVBand="1" w:val="04A0"/>
       </w:tblPr>
@@ -412,9 +231,20 @@
         <w:tc>
           <w:tcPr>
             <w:tcW w:type="dxa" w:w="4419"/>
+            <w:tcBorders>
+              <w:top w:val="single" w:sz="4" w:space="0" w:color="000000"/>
+              <w:left w:val="single" w:sz="4" w:space="0" w:color="000000"/>
+              <w:bottom w:val="single" w:sz="4" w:space="0" w:color="000000"/>
+              <w:right w:val="single" w:sz="4" w:space="0" w:color="000000"/>
+            </w:tcBorders>
           </w:tcPr>
           <w:p>
             <w:r>
+              <w:rPr>
+                <w:rFonts w:ascii="Verdana" w:hAnsi="Verdana"/>
+                <w:b/>
+                <w:sz w:val="22"/>
+              </w:rPr>
               <w:t>Fecha</w:t>
             </w:r>
           </w:p>
@@ -422,9 +252,20 @@
         <w:tc>
           <w:tcPr>
             <w:tcW w:type="dxa" w:w="4419"/>
+            <w:tcBorders>
+              <w:top w:val="single" w:sz="4" w:space="0" w:color="000000"/>
+              <w:left w:val="single" w:sz="4" w:space="0" w:color="000000"/>
+              <w:bottom w:val="single" w:sz="4" w:space="0" w:color="000000"/>
+              <w:right w:val="single" w:sz="4" w:space="0" w:color="000000"/>
+            </w:tcBorders>
           </w:tcPr>
           <w:p>
             <w:r>
+              <w:rPr>
+                <w:rFonts w:ascii="Verdana" w:hAnsi="Verdana"/>
+                <w:b/>
+                <w:sz w:val="22"/>
+              </w:rPr>
               <w:t>Precipitación total anual (mm)</w:t>
             </w:r>
           </w:p>
@@ -434,9 +275,61 @@
         <w:tc>
           <w:tcPr>
             <w:tcW w:type="dxa" w:w="4419"/>
+            <w:tcBorders>
+              <w:top w:val="single" w:sz="4" w:space="0" w:color="000000"/>
+              <w:left w:val="single" w:sz="4" w:space="0" w:color="000000"/>
+              <w:bottom w:val="single" w:sz="4" w:space="0" w:color="000000"/>
+              <w:right w:val="single" w:sz="4" w:space="0" w:color="000000"/>
+            </w:tcBorders>
           </w:tcPr>
           <w:p>
             <w:r>
+              <w:rPr>
+                <w:rFonts w:ascii="Verdana" w:hAnsi="Verdana"/>
+                <w:sz w:val="22"/>
+              </w:rPr>
+              <w:t>2020</w:t>
+            </w:r>
+          </w:p>
+        </w:tc>
+        <w:tc>
+          <w:tcPr>
+            <w:tcW w:type="dxa" w:w="4419"/>
+            <w:tcBorders>
+              <w:top w:val="single" w:sz="4" w:space="0" w:color="000000"/>
+              <w:left w:val="single" w:sz="4" w:space="0" w:color="000000"/>
+              <w:bottom w:val="single" w:sz="4" w:space="0" w:color="000000"/>
+              <w:right w:val="single" w:sz="4" w:space="0" w:color="000000"/>
+            </w:tcBorders>
+          </w:tcPr>
+          <w:p>
+            <w:r>
+              <w:rPr>
+                <w:rFonts w:ascii="Verdana" w:hAnsi="Verdana"/>
+                <w:sz w:val="22"/>
+              </w:rPr>
+              <w:t>1835.5</w:t>
+            </w:r>
+          </w:p>
+        </w:tc>
+      </w:tr>
+      <w:tr>
+        <w:tc>
+          <w:tcPr>
+            <w:tcW w:type="dxa" w:w="4419"/>
+            <w:tcBorders>
+              <w:top w:val="single" w:sz="4" w:space="0" w:color="000000"/>
+              <w:left w:val="single" w:sz="4" w:space="0" w:color="000000"/>
+              <w:bottom w:val="single" w:sz="4" w:space="0" w:color="000000"/>
+              <w:right w:val="single" w:sz="4" w:space="0" w:color="000000"/>
+            </w:tcBorders>
+          </w:tcPr>
+          <w:p>
+            <w:r>
+              <w:rPr>
+                <w:rFonts w:ascii="Verdana" w:hAnsi="Verdana"/>
+                <w:sz w:val="22"/>
+              </w:rPr>
               <w:t>2021</w:t>
             </w:r>
           </w:p>
@@ -444,9 +337,19 @@
         <w:tc>
           <w:tcPr>
             <w:tcW w:type="dxa" w:w="4419"/>
+            <w:tcBorders>
+              <w:top w:val="single" w:sz="4" w:space="0" w:color="000000"/>
+              <w:left w:val="single" w:sz="4" w:space="0" w:color="000000"/>
+              <w:bottom w:val="single" w:sz="4" w:space="0" w:color="000000"/>
+              <w:right w:val="single" w:sz="4" w:space="0" w:color="000000"/>
+            </w:tcBorders>
           </w:tcPr>
           <w:p>
             <w:r>
+              <w:rPr>
+                <w:rFonts w:ascii="Verdana" w:hAnsi="Verdana"/>
+                <w:sz w:val="22"/>
+              </w:rPr>
               <w:t>2252.2</w:t>
             </w:r>
           </w:p>
@@ -456,9 +359,19 @@
         <w:tc>
           <w:tcPr>
             <w:tcW w:type="dxa" w:w="4419"/>
+            <w:tcBorders>
+              <w:top w:val="single" w:sz="4" w:space="0" w:color="000000"/>
+              <w:left w:val="single" w:sz="4" w:space="0" w:color="000000"/>
+              <w:bottom w:val="single" w:sz="4" w:space="0" w:color="000000"/>
+              <w:right w:val="single" w:sz="4" w:space="0" w:color="000000"/>
+            </w:tcBorders>
           </w:tcPr>
           <w:p>
             <w:r>
+              <w:rPr>
+                <w:rFonts w:ascii="Verdana" w:hAnsi="Verdana"/>
+                <w:sz w:val="22"/>
+              </w:rPr>
               <w:t>2022</w:t>
             </w:r>
           </w:p>
@@ -466,23 +379,147 @@
         <w:tc>
           <w:tcPr>
             <w:tcW w:type="dxa" w:w="4419"/>
+            <w:tcBorders>
+              <w:top w:val="single" w:sz="4" w:space="0" w:color="000000"/>
+              <w:left w:val="single" w:sz="4" w:space="0" w:color="000000"/>
+              <w:bottom w:val="single" w:sz="4" w:space="0" w:color="000000"/>
+              <w:right w:val="single" w:sz="4" w:space="0" w:color="000000"/>
+            </w:tcBorders>
           </w:tcPr>
           <w:p>
             <w:r>
+              <w:rPr>
+                <w:rFonts w:ascii="Verdana" w:hAnsi="Verdana"/>
+                <w:sz w:val="22"/>
+              </w:rPr>
               <w:t>62.3</w:t>
             </w:r>
           </w:p>
         </w:tc>
       </w:tr>
+      <w:tr>
+        <w:tc>
+          <w:tcPr>
+            <w:tcW w:type="dxa" w:w="4419"/>
+            <w:tcBorders>
+              <w:top w:val="single" w:sz="4" w:space="0" w:color="000000"/>
+              <w:left w:val="single" w:sz="4" w:space="0" w:color="000000"/>
+              <w:bottom w:val="single" w:sz="4" w:space="0" w:color="000000"/>
+              <w:right w:val="single" w:sz="4" w:space="0" w:color="000000"/>
+            </w:tcBorders>
+          </w:tcPr>
+          <w:p>
+            <w:r>
+              <w:rPr>
+                <w:rFonts w:ascii="Verdana" w:hAnsi="Verdana"/>
+                <w:sz w:val="22"/>
+              </w:rPr>
+              <w:t>2023</w:t>
+            </w:r>
+          </w:p>
+        </w:tc>
+        <w:tc>
+          <w:tcPr>
+            <w:tcW w:type="dxa" w:w="4419"/>
+            <w:tcBorders>
+              <w:top w:val="single" w:sz="4" w:space="0" w:color="000000"/>
+              <w:left w:val="single" w:sz="4" w:space="0" w:color="000000"/>
+              <w:bottom w:val="single" w:sz="4" w:space="0" w:color="000000"/>
+              <w:right w:val="single" w:sz="4" w:space="0" w:color="000000"/>
+            </w:tcBorders>
+          </w:tcPr>
+          <w:p>
+            <w:r>
+              <w:rPr>
+                <w:rFonts w:ascii="Verdana" w:hAnsi="Verdana"/>
+                <w:sz w:val="22"/>
+              </w:rPr>
+              <w:t>357.0</w:t>
+            </w:r>
+          </w:p>
+        </w:tc>
+      </w:tr>
+      <w:tr>
+        <w:tc>
+          <w:tcPr>
+            <w:tcW w:type="dxa" w:w="4419"/>
+            <w:tcBorders>
+              <w:top w:val="single" w:sz="4" w:space="0" w:color="000000"/>
+              <w:left w:val="single" w:sz="4" w:space="0" w:color="000000"/>
+              <w:bottom w:val="single" w:sz="4" w:space="0" w:color="000000"/>
+              <w:right w:val="single" w:sz="4" w:space="0" w:color="000000"/>
+            </w:tcBorders>
+          </w:tcPr>
+          <w:p>
+            <w:r>
+              <w:rPr>
+                <w:rFonts w:ascii="Verdana" w:hAnsi="Verdana"/>
+                <w:sz w:val="22"/>
+              </w:rPr>
+              <w:t>2024</w:t>
+            </w:r>
+          </w:p>
+        </w:tc>
+        <w:tc>
+          <w:tcPr>
+            <w:tcW w:type="dxa" w:w="4419"/>
+            <w:tcBorders>
+              <w:top w:val="single" w:sz="4" w:space="0" w:color="000000"/>
+              <w:left w:val="single" w:sz="4" w:space="0" w:color="000000"/>
+              <w:bottom w:val="single" w:sz="4" w:space="0" w:color="000000"/>
+              <w:right w:val="single" w:sz="4" w:space="0" w:color="000000"/>
+            </w:tcBorders>
+          </w:tcPr>
+          <w:p>
+            <w:r>
+              <w:rPr>
+                <w:rFonts w:ascii="Verdana" w:hAnsi="Verdana"/>
+                <w:sz w:val="22"/>
+              </w:rPr>
+              <w:t>1630.6</w:t>
+            </w:r>
+          </w:p>
+        </w:tc>
+      </w:tr>
     </w:tbl>
     <w:p>
       <w:pPr>
         <w:jc w:val="both"/>
+        <w:rPr>
+          <w:rFonts w:ascii="Verdana" w:hAnsi="Verdana"/>
+        </w:rPr>
       </w:pPr>
     </w:p>
     <w:p>
       <w:pPr>
         <w:jc w:val="both"/>
+        <w:rPr>
+          <w:rFonts w:ascii="Verdana" w:hAnsi="Verdana"/>
+        </w:rPr>
+      </w:pPr>
+    </w:p>
+    <w:p>
+      <w:pPr>
+        <w:contextualSpacing/>
+        <w:jc w:val="both"/>
+        <w:rPr>
+          <w:rFonts w:ascii="Verdana" w:hAnsi="Verdana"/>
+        </w:rPr>
+      </w:pPr>
+      <w:r>
+        <w:rPr>
+          <w:rFonts w:ascii="Verdana" w:hAnsi="Verdana"/>
+        </w:rPr>
+        <w:t>Los datos corresponden a información preliminar.</w:t>
+      </w:r>
+    </w:p>
+    <w:p>
+      <w:pPr>
+        <w:contextualSpacing/>
+        <w:jc w:val="both"/>
+        <w:rPr>
+          <w:rFonts w:ascii="Verdana" w:hAnsi="Verdana"/>
+        </w:rPr>
       </w:pPr>
     </w:p>
     <w:p>
@@ -492,8 +529,14 @@
         </w:tabs>
         <w:contextualSpacing/>
         <w:jc w:val="both"/>
-      </w:pPr>
-      <w:r>
+        <w:rPr>
+          <w:rFonts w:ascii="Verdana" w:hAnsi="Verdana"/>
+        </w:rPr>
+      </w:pPr>
+      <w:r>
+        <w:rPr>
+          <w:rFonts w:ascii="Verdana" w:hAnsi="Verdana"/>
+        </w:rPr>
         <w:t>Un milímetro (mm) de precipitación equivale a un litro de agua por metro cuadrado de superficie o a diez (10) metros cúbicos por hectárea.</w:t>
       </w:r>
     </w:p>
@@ -504,6 +547,9 @@
         </w:tabs>
         <w:contextualSpacing/>
         <w:jc w:val="both"/>
+        <w:rPr>
+          <w:rFonts w:ascii="Verdana" w:hAnsi="Verdana"/>
+        </w:rPr>
       </w:pPr>
     </w:p>
     <w:p>
@@ -513,6 +559,9 @@
         </w:tabs>
         <w:contextualSpacing/>
         <w:jc w:val="both"/>
+        <w:rPr>
+          <w:rFonts w:ascii="Verdana" w:hAnsi="Verdana"/>
+        </w:rPr>
       </w:pPr>
     </w:p>
     <w:p>
@@ -520,11 +569,13 @@
         <w:contextualSpacing/>
         <w:jc w:val="both"/>
         <w:rPr>
+          <w:rFonts w:ascii="Verdana" w:hAnsi="Verdana"/>
           <w:b/>
         </w:rPr>
       </w:pPr>
       <w:r>
         <w:rPr>
+          <w:rFonts w:ascii="Verdana" w:hAnsi="Verdana"/>
           <w:b/>
         </w:rPr>
         <w:t>CONVENCIONES</w:t>
@@ -535,6 +586,7 @@
         <w:contextualSpacing/>
         <w:jc w:val="both"/>
         <w:rPr>
+          <w:rFonts w:ascii="Verdana" w:hAnsi="Verdana"/>
           <w:b/>
         </w:rPr>
       </w:pPr>
@@ -543,11 +595,20 @@
       <w:pPr>
         <w:contextualSpacing/>
         <w:jc w:val="both"/>
-      </w:pPr>
-      <w:r>
+        <w:rPr>
+          <w:rFonts w:ascii="Verdana" w:hAnsi="Verdana"/>
+        </w:rPr>
+      </w:pPr>
+      <w:r>
+        <w:rPr>
+          <w:rFonts w:ascii="Verdana" w:hAnsi="Verdana"/>
+        </w:rPr>
         <w:t>mm:</w:t>
       </w:r>
       <w:r>
+        <w:rPr>
+          <w:rFonts w:ascii="Verdana" w:hAnsi="Verdana"/>
+        </w:rPr>
         <w:tab/>
         <w:t>Milímetros.</w:t>
       </w:r>
@@ -556,299 +617,712 @@
       <w:pPr>
         <w:contextualSpacing/>
         <w:jc w:val="both"/>
-      </w:pPr>
-      <w:r>
-        <w:t>*:</w:t>
-      </w:r>
-      <w:r>
-        <w:tab/>
-        <w:t>Dato preliminar</w:t>
+        <w:rPr>
+          <w:rFonts w:ascii="Verdana" w:hAnsi="Verdana"/>
+        </w:rPr>
+      </w:pPr>
+      <w:r>
+        <w:rPr>
+          <w:rFonts w:ascii="Verdana" w:hAnsi="Verdana"/>
+        </w:rPr>
+        <w:t xml:space="preserve">ND:    Dato no disponible </w:t>
       </w:r>
     </w:p>
     <w:p>
       <w:pPr>
         <w:contextualSpacing/>
         <w:jc w:val="both"/>
-      </w:pPr>
-      <w:r>
-        <w:t xml:space="preserve">ND:    </w:t>
-      </w:r>
-      <w:r>
-        <w:t xml:space="preserve">Dato no disponible </w:t>
-      </w:r>
+        <w:rPr>
+          <w:rFonts w:ascii="Verdana" w:hAnsi="Verdana"/>
+        </w:rPr>
+      </w:pPr>
     </w:p>
     <w:p>
       <w:pPr>
         <w:contextualSpacing/>
         <w:jc w:val="both"/>
+        <w:rPr>
+          <w:rFonts w:ascii="Verdana" w:hAnsi="Verdana"/>
+        </w:rPr>
       </w:pPr>
     </w:p>
     <w:p>
       <w:pPr>
         <w:contextualSpacing/>
         <w:jc w:val="both"/>
-      </w:pPr>
-    </w:p>
-    <w:p>
-      <w:pPr>
-        <w:contextualSpacing/>
+        <w:rPr>
+          <w:rFonts w:ascii="Verdana" w:hAnsi="Verdana"/>
+        </w:rPr>
+      </w:pPr>
+      <w:r>
+        <w:rPr>
+          <w:rFonts w:ascii="Verdana" w:hAnsi="Verdana"/>
+        </w:rPr>
+        <w:t xml:space="preserve">La presente certificación no tiene costo alguno y se expide con base en la información suministrada por el equipo técnico del IDEAM, disponible en la fecha </w:t>
+      </w:r>
+      <w:r>
+        <w:rPr>
+          <w:rFonts w:ascii="Verdana" w:hAnsi="Verdana"/>
+        </w:rPr>
+        <w:lastRenderedPageBreak/>
+        <w:t xml:space="preserve">referida. Dada en la ciudad de Bogotá D.C., en </w:t>
+      </w:r>
+      <w:r>
+        <w:rPr>
+          <w:rFonts w:ascii="Verdana" w:hAnsi="Verdana"/>
+        </w:rPr>
+        <w:fldChar w:fldCharType="begin"/>
+      </w:r>
+      <w:r>
+        <w:rPr>
+          <w:rFonts w:ascii="Verdana" w:hAnsi="Verdana"/>
+        </w:rPr>
+        <w:instrText xml:space="preserve"> NUMPAGES  \* CardText  \* MERGEFORMAT </w:instrText>
+      </w:r>
+      <w:r>
+        <w:rPr>
+          <w:rFonts w:ascii="Verdana" w:hAnsi="Verdana"/>
+        </w:rPr>
+        <w:fldChar w:fldCharType="separate"/>
+      </w:r>
+      <w:r>
+        <w:rPr>
+          <w:rFonts w:ascii="Verdana" w:hAnsi="Verdana"/>
+          <w:noProof/>
+        </w:rPr>
+        <w:t>Tres</w:t>
+      </w:r>
+      <w:r>
+        <w:rPr>
+          <w:rFonts w:ascii="Verdana" w:hAnsi="Verdana"/>
+          <w:noProof/>
+        </w:rPr>
+        <w:fldChar w:fldCharType="end"/>
+      </w:r>
+      <w:r>
+        <w:rPr>
+          <w:rFonts w:ascii="Verdana" w:hAnsi="Verdana"/>
+        </w:rPr>
+        <w:t xml:space="preserve"> (</w:t>
+      </w:r>
+      <w:r>
+        <w:rPr>
+          <w:rFonts w:ascii="Verdana" w:hAnsi="Verdana"/>
+        </w:rPr>
+        <w:fldChar w:fldCharType="begin"/>
+      </w:r>
+      <w:r>
+        <w:rPr>
+          <w:rFonts w:ascii="Verdana" w:hAnsi="Verdana"/>
+        </w:rPr>
+        <w:instrText xml:space="preserve"> NUMPAGES   \* MERGEFORMAT </w:instrText>
+      </w:r>
+      <w:r>
+        <w:rPr>
+          <w:rFonts w:ascii="Verdana" w:hAnsi="Verdana"/>
+        </w:rPr>
+        <w:fldChar w:fldCharType="separate"/>
+      </w:r>
+      <w:r>
+        <w:rPr>
+          <w:rFonts w:ascii="Verdana" w:hAnsi="Verdana"/>
+          <w:noProof/>
+        </w:rPr>
+        <w:t>3</w:t>
+      </w:r>
+      <w:r>
+        <w:rPr>
+          <w:rFonts w:ascii="Verdana" w:hAnsi="Verdana"/>
+          <w:noProof/>
+        </w:rPr>
+        <w:fldChar w:fldCharType="end"/>
+      </w:r>
+      <w:r>
+        <w:rPr>
+          <w:rFonts w:ascii="Verdana" w:hAnsi="Verdana"/>
+        </w:rPr>
+        <w:t xml:space="preserve">) páginas, el </w:t>
+      </w:r>
+      <w:r>
+        <w:rPr>
+          <w:rFonts w:ascii="Verdana" w:hAnsi="Verdana"/>
+        </w:rPr>
+        <w:fldChar w:fldCharType="begin"/>
+      </w:r>
+      <w:r>
+        <w:rPr>
+          <w:rFonts w:ascii="Verdana" w:hAnsi="Verdana"/>
+        </w:rPr>
+        <w:instrText xml:space="preserve"> TIME \@ "d 'de' MMMM 'de' yyyy" </w:instrText>
+      </w:r>
+      <w:r>
+        <w:rPr>
+          <w:rFonts w:ascii="Verdana" w:hAnsi="Verdana"/>
+        </w:rPr>
+        <w:fldChar w:fldCharType="separate"/>
+      </w:r>
+      <w:r>
+        <w:rPr>
+          <w:rFonts w:ascii="Verdana" w:hAnsi="Verdana"/>
+          <w:noProof/>
+        </w:rPr>
+        <w:t>8 de agosto de 2024</w:t>
+      </w:r>
+      <w:r>
+        <w:rPr>
+          <w:rFonts w:ascii="Verdana" w:hAnsi="Verdana"/>
+        </w:rPr>
+        <w:fldChar w:fldCharType="end"/>
+      </w:r>
+      <w:r>
+        <w:rPr>
+          <w:rFonts w:ascii="Verdana" w:hAnsi="Verdana"/>
+        </w:rPr>
+        <w:t>.</w:t>
+      </w:r>
+    </w:p>
+    <w:p>
+      <w:pPr>
+        <w:widowControl w:val="0"/>
+        <w:pBdr>
+          <w:top w:val="nil"/>
+          <w:left w:val="nil"/>
+          <w:bottom w:val="nil"/>
+          <w:right w:val="nil"/>
+          <w:between w:val="nil"/>
+        </w:pBdr>
+        <w:spacing w:after="0" w:line="240" w:lineRule="auto"/>
         <w:jc w:val="both"/>
-      </w:pPr>
-      <w:r>
-        <w:t xml:space="preserve">La presente certificación no tiene costo alguno y se expide con base en la información suministrada por el equipo técnico del IDEAM, disponible en la fecha referida. Dada en la ciudad de Bogotá D.C., </w:t>
-      </w:r>
-      <w:r>
-        <w:t xml:space="preserve">en </w:t>
-      </w:r>
-      <w:fldSimple w:instr=" NUMPAGES  \* CardText  \* MERGEFORMAT ">
-        <w:r>
-          <w:rPr>
-            <w:noProof/>
-          </w:rPr>
-          <w:t>Tres</w:t>
-        </w:r>
-      </w:fldSimple>
-      <w:r>
-        <w:t xml:space="preserve"> (</w:t>
-      </w:r>
-      <w:fldSimple w:instr=" NUMPAGES   \* MERGEFORMAT ">
-        <w:r>
-          <w:rPr>
-            <w:noProof/>
-          </w:rPr>
-          <w:t>3</w:t>
-        </w:r>
-      </w:fldSimple>
-      <w:r>
-        <w:t>)</w:t>
-      </w:r>
-      <w:r>
-        <w:t xml:space="preserve"> </w:t>
-      </w:r>
-      <w:r>
-        <w:t>páginas</w:t>
-      </w:r>
-      <w:r>
-        <w:t xml:space="preserve">, </w:t>
-      </w:r>
-      <w:r>
-        <w:t xml:space="preserve">el </w:t>
-      </w:r>
-      <w:r>
-        <w:fldChar w:fldCharType="begin"/>
-      </w:r>
-      <w:r>
-        <w:instrText xml:space="preserve"> TIME \@ "d 'de' MMMM 'de' yyyy" </w:instrText>
-      </w:r>
-      <w:r>
-        <w:fldChar w:fldCharType="separate"/>
-      </w:r>
-      <w:r>
-        <w:rPr>
-          <w:noProof/>
-        </w:rPr>
-        <w:t>30 de mayo de 2024</w:t>
-      </w:r>
-      <w:r>
-        <w:fldChar w:fldCharType="end"/>
-      </w:r>
-      <w:r>
-        <w:t>.</w:t>
-      </w:r>
-    </w:p>
-    <w:p>
-      <w:pPr>
-        <w:pStyle w:val="BodyText"/>
-        <w:contextualSpacing/>
-        <w:rPr>
-          <w:rFonts w:ascii="Verdana" w:hAnsi="Verdana" w:cs="Arial"/>
-          <w:sz w:val="22"/>
-          <w:szCs w:val="22"/>
-        </w:rPr>
-      </w:pPr>
-    </w:p>
-    <w:p>
-      <w:pPr>
-        <w:pStyle w:val="BodyText"/>
-        <w:contextualSpacing/>
-        <w:rPr>
-          <w:rFonts w:ascii="Verdana" w:hAnsi="Verdana" w:cs="Arial"/>
-          <w:sz w:val="22"/>
-          <w:szCs w:val="22"/>
-        </w:rPr>
-      </w:pPr>
-      <w:r>
-        <w:rPr>
-          <w:rFonts w:ascii="Verdana" w:hAnsi="Verdana" w:cs="Arial"/>
-          <w:sz w:val="22"/>
-          <w:szCs w:val="22"/>
-        </w:rPr>
-        <w:t>Cordialmente,</w:t>
-      </w:r>
-    </w:p>
-    <w:p>
-      <w:pPr>
-        <w:pStyle w:val="BodyText"/>
-        <w:contextualSpacing/>
-        <w:rPr>
-          <w:rFonts w:ascii="Verdana" w:hAnsi="Verdana" w:cs="Arial"/>
-          <w:sz w:val="22"/>
-          <w:szCs w:val="22"/>
-        </w:rPr>
-      </w:pPr>
-    </w:p>
-    <w:p>
-      <w:pPr>
-        <w:pStyle w:val="BodyText"/>
-        <w:contextualSpacing/>
-        <w:rPr>
-          <w:rFonts w:ascii="Verdana" w:hAnsi="Verdana" w:cs="Arial"/>
-          <w:sz w:val="22"/>
-          <w:szCs w:val="22"/>
-        </w:rPr>
-      </w:pPr>
-    </w:p>
-    <w:p>
-      <w:pPr>
-        <w:pStyle w:val="BodyText"/>
-        <w:contextualSpacing/>
-        <w:rPr>
-          <w:rFonts w:ascii="Verdana" w:hAnsi="Verdana" w:cs="Arial"/>
-          <w:sz w:val="22"/>
-          <w:szCs w:val="22"/>
-        </w:rPr>
-      </w:pPr>
-    </w:p>
-    <w:p>
-      <w:pPr>
-        <w:pStyle w:val="BodyText"/>
-        <w:contextualSpacing/>
-        <w:rPr>
-          <w:rFonts w:ascii="Verdana" w:hAnsi="Verdana" w:cs="Arial"/>
-          <w:sz w:val="22"/>
-          <w:szCs w:val="22"/>
-        </w:rPr>
-      </w:pPr>
-    </w:p>
-    <w:p>
-      <w:pPr>
-        <w:pStyle w:val="BodyText"/>
-        <w:contextualSpacing/>
-        <w:rPr>
-          <w:rFonts w:ascii="Verdana" w:hAnsi="Verdana" w:cs="Arial"/>
-          <w:sz w:val="22"/>
-          <w:szCs w:val="22"/>
-        </w:rPr>
-      </w:pPr>
-    </w:p>
-    <w:p>
-      <w:pPr>
-        <w:pStyle w:val="BodyText"/>
-        <w:contextualSpacing/>
-        <w:rPr>
-          <w:rFonts w:ascii="Verdana" w:hAnsi="Verdana" w:cs="Arial"/>
-          <w:sz w:val="22"/>
-          <w:szCs w:val="22"/>
-        </w:rPr>
-      </w:pPr>
-    </w:p>
-    <w:p>
-      <w:pPr>
-        <w:contextualSpacing/>
-        <w:rPr>
-          <w:b/>
-          <w:spacing w:val="-2"/>
-          <w:lang w:val="it-IT"/>
-        </w:rPr>
-      </w:pPr>
-    </w:p>
-    <w:p>
-      <w:pPr>
-        <w:pStyle w:val="BodyText"/>
-        <w:contextualSpacing/>
-        <w:jc w:val="left"/>
-        <w:rPr>
-          <w:rFonts w:ascii="Verdana" w:hAnsi="Verdana" w:cs="Arial"/>
-          <w:b/>
-          <w:sz w:val="22"/>
-          <w:szCs w:val="22"/>
-        </w:rPr>
-      </w:pPr>
-      <w:bookmarkStart w:id="6" w:name="_Hlk118296275"/>
-      <w:r>
-        <w:rPr>
-          <w:rFonts w:ascii="Verdana" w:hAnsi="Verdana" w:cs="Arial"/>
-          <w:b/>
-          <w:sz w:val="22"/>
-          <w:szCs w:val="22"/>
-        </w:rPr>
-        <w:t xml:space="preserve">Teniente Coronel JORGE GIOVANNI JIMÉNEZ SÁNCHEZ </w:t>
-      </w:r>
-    </w:p>
-    <w:p>
-      <w:pPr>
-        <w:pStyle w:val="BodyText"/>
-        <w:contextualSpacing/>
-        <w:jc w:val="left"/>
-        <w:rPr>
-          <w:rFonts w:ascii="Verdana" w:hAnsi="Verdana" w:cs="Arial"/>
-          <w:sz w:val="22"/>
-          <w:szCs w:val="22"/>
-        </w:rPr>
-      </w:pPr>
-      <w:r>
-        <w:rPr>
-          <w:rFonts w:ascii="Verdana" w:hAnsi="Verdana" w:cs="Arial"/>
-          <w:sz w:val="22"/>
-          <w:szCs w:val="22"/>
-        </w:rPr>
-        <w:t xml:space="preserve">Subdirector de Meteorología  </w:t>
-      </w:r>
-    </w:p>
-    <w:p>
-      <w:pPr>
-        <w:pStyle w:val="BodyText"/>
-        <w:contextualSpacing/>
-        <w:jc w:val="left"/>
-        <w:rPr>
-          <w:rFonts w:ascii="Times New Roman" w:hAnsi="Times New Roman"/>
-          <w:lang w:val="es-CO" w:eastAsia="es-CO"/>
-        </w:rPr>
-      </w:pPr>
-    </w:p>
-    <w:p>
-      <w:pPr>
-        <w:pStyle w:val="BodyText"/>
-        <w:contextualSpacing/>
-        <w:jc w:val="left"/>
-        <w:rPr>
-          <w:rFonts w:ascii="Times New Roman" w:hAnsi="Times New Roman"/>
-          <w:lang w:val="es-CO" w:eastAsia="es-CO"/>
-        </w:rPr>
-      </w:pPr>
-    </w:p>
-    <w:p>
-      <w:pPr>
-        <w:pStyle w:val="BodyText"/>
-        <w:contextualSpacing/>
-        <w:jc w:val="left"/>
-        <w:rPr>
-          <w:rFonts w:ascii="Times New Roman" w:hAnsi="Times New Roman"/>
-          <w:lang w:val="es-CO" w:eastAsia="es-CO"/>
-        </w:rPr>
-      </w:pPr>
-    </w:p>
-    <w:bookmarkEnd w:id="6"/>
+        <w:rPr>
+          <w:rFonts w:ascii="Verdana" w:hAnsi="Verdana"/>
+          <w:color w:val="000000"/>
+        </w:rPr>
+      </w:pPr>
+    </w:p>
+    <w:p>
+      <w:pPr>
+        <w:widowControl w:val="0"/>
+        <w:pBdr>
+          <w:top w:val="nil"/>
+          <w:left w:val="nil"/>
+          <w:bottom w:val="nil"/>
+          <w:right w:val="nil"/>
+          <w:between w:val="nil"/>
+        </w:pBdr>
+        <w:spacing w:after="0" w:line="240" w:lineRule="auto"/>
+        <w:jc w:val="both"/>
+        <w:rPr>
+          <w:rFonts w:ascii="Verdana" w:hAnsi="Verdana"/>
+          <w:color w:val="000000"/>
+          <w:lang w:val="es-ES"/>
+        </w:rPr>
+      </w:pPr>
+    </w:p>
     <w:p>
       <w:pPr>
         <w:pStyle w:val="NormalWeb"/>
         <w:spacing w:before="0" w:beforeAutospacing="0" w:after="0" w:afterAutospacing="0"/>
         <w:jc w:val="both"/>
         <w:rPr>
+          <w:rFonts w:ascii="Verdana" w:hAnsi="Verdana"/>
+          <w:color w:val="000000"/>
+          <w:sz w:val="22"/>
+          <w:szCs w:val="22"/>
+          <w:lang w:val="es-ES"/>
+        </w:rPr>
+      </w:pPr>
+      <w:bookmarkStart w:id="6" w:name="_Hlk173989797"/>
+      <w:r>
+        <w:rPr>
+          <w:rFonts w:ascii="Verdana" w:hAnsi="Verdana"/>
+          <w:sz w:val="22"/>
+          <w:szCs w:val="22"/>
+          <w:lang w:val="es-ES" w:eastAsia="es-ES"/>
+        </w:rPr>
+        <w:t>E</w:t>
+      </w:r>
+      <w:r>
+        <w:rPr>
+          <w:rFonts w:ascii="Verdana" w:hAnsi="Verdana"/>
+          <w:sz w:val="22"/>
+          <w:szCs w:val="22"/>
+          <w:lang w:val="es-ES" w:eastAsia="es-ES"/>
+        </w:rPr>
+        <w:t>n caso de requerir realizar una solicitud adicional puede efectuarla a través del siguiente enlace</w:t>
+      </w:r>
+      <w:r>
+        <w:rPr>
+          <w:rFonts w:ascii="Verdana" w:hAnsi="Verdana"/>
+          <w:color w:val="000000"/>
+          <w:sz w:val="22"/>
+          <w:szCs w:val="22"/>
+          <w:lang w:val="es-ES"/>
+        </w:rPr>
+        <w:t xml:space="preserve"> </w:t>
+      </w:r>
+      <w:hyperlink r:id="rId8" w:history="1">
+        <w:r>
+          <w:rPr>
+            <w:rStyle w:val="Hyperlink"/>
+            <w:rFonts w:ascii="Verdana" w:hAnsi="Verdana"/>
+            <w:sz w:val="22"/>
+            <w:szCs w:val="22"/>
+            <w:lang w:val="es-ES"/>
+          </w:rPr>
+          <w:t>http://sgdorfeo.ideam.gov.co/orfeo6.1/formularioWeb/</w:t>
+        </w:r>
+      </w:hyperlink>
+      <w:r>
+        <w:rPr>
+          <w:rFonts w:ascii="Verdana" w:hAnsi="Verdana"/>
+          <w:color w:val="000000"/>
+          <w:sz w:val="22"/>
+          <w:szCs w:val="22"/>
+          <w:lang w:val="es-ES"/>
+        </w:rPr>
+        <w:t xml:space="preserve"> </w:t>
+      </w:r>
+      <w:r>
+        <w:rPr>
+          <w:rFonts w:ascii="Verdana" w:hAnsi="Verdana"/>
+          <w:color w:val="000000"/>
+          <w:sz w:val="22"/>
+          <w:szCs w:val="22"/>
+          <w:lang w:val="es-ES"/>
+        </w:rPr>
+        <w:t>o el correo electrónico:</w:t>
+      </w:r>
+      <w:r>
+        <w:rPr>
+          <w:rFonts w:ascii="Verdana" w:hAnsi="Verdana"/>
+          <w:color w:val="000000"/>
+          <w:sz w:val="22"/>
+          <w:szCs w:val="22"/>
+          <w:lang w:val="es-ES"/>
+        </w:rPr>
+        <w:t xml:space="preserve"> </w:t>
+      </w:r>
+      <w:hyperlink r:id="rId9" w:history="1">
+        <w:r>
+          <w:rPr>
+            <w:rStyle w:val="Hyperlink"/>
+            <w:rFonts w:ascii="Verdana" w:hAnsi="Verdana"/>
+            <w:sz w:val="22"/>
+            <w:szCs w:val="22"/>
+            <w:lang w:val="es-ES"/>
+          </w:rPr>
+          <w:t>contacto@ideam.gov.co</w:t>
+        </w:r>
+      </w:hyperlink>
+      <w:r>
+        <w:rPr>
+          <w:rFonts w:ascii="Verdana" w:hAnsi="Verdana"/>
+          <w:color w:val="000000"/>
+          <w:sz w:val="22"/>
+          <w:szCs w:val="22"/>
+          <w:lang w:val="es-ES"/>
+        </w:rPr>
+        <w:t>.</w:t>
+      </w:r>
+    </w:p>
+    <w:p>
+      <w:pPr>
+        <w:pStyle w:val="NormalWeb"/>
+        <w:spacing w:before="0" w:beforeAutospacing="0" w:after="0" w:afterAutospacing="0"/>
+        <w:jc w:val="both"/>
+        <w:rPr>
+          <w:rFonts w:ascii="Verdana" w:hAnsi="Verdana"/>
+          <w:color w:val="000000"/>
+          <w:lang w:val="es-ES"/>
+        </w:rPr>
+      </w:pPr>
+    </w:p>
+    <w:p>
+      <w:pPr>
+        <w:pStyle w:val="NormalWeb"/>
+        <w:spacing w:before="0" w:beforeAutospacing="0" w:after="0" w:afterAutospacing="0"/>
+        <w:jc w:val="both"/>
+        <w:rPr>
+          <w:rFonts w:ascii="Verdana" w:hAnsi="Verdana"/>
+          <w:color w:val="000000"/>
+          <w:sz w:val="22"/>
+          <w:szCs w:val="22"/>
+          <w:lang w:val="es-ES"/>
+        </w:rPr>
+      </w:pPr>
+      <w:r>
+        <w:rPr>
+          <w:rFonts w:ascii="Verdana" w:hAnsi="Verdana"/>
+          <w:sz w:val="22"/>
+          <w:szCs w:val="22"/>
+          <w:lang w:val="es-ES" w:eastAsia="es-ES"/>
+        </w:rPr>
+        <w:t>En nuestros procesos de mejora continua, para nosotros es importante conocer su opinión sobre el servicio</w:t>
+      </w:r>
+      <w:r>
+        <w:rPr>
+          <w:rFonts w:ascii="Verdana" w:hAnsi="Verdana"/>
+          <w:sz w:val="22"/>
+          <w:szCs w:val="22"/>
+          <w:lang w:val="es-ES" w:eastAsia="es-ES"/>
+        </w:rPr>
+        <w:t>; p</w:t>
+      </w:r>
+      <w:r>
+        <w:rPr>
+          <w:rFonts w:ascii="Verdana" w:hAnsi="Verdana"/>
+          <w:sz w:val="22"/>
+          <w:szCs w:val="22"/>
+          <w:lang w:val="es-ES" w:eastAsia="es-ES"/>
+        </w:rPr>
+        <w:t>or lo cual lo invitamos a diligenciar una breve encuesta</w:t>
+      </w:r>
+      <w:r>
+        <w:rPr>
+          <w:rFonts w:ascii="Verdana" w:hAnsi="Verdana"/>
+          <w:sz w:val="22"/>
+          <w:szCs w:val="22"/>
+          <w:lang w:val="es-ES" w:eastAsia="es-ES"/>
+        </w:rPr>
+        <w:t>. L</w:t>
+      </w:r>
+      <w:r>
+        <w:rPr>
+          <w:rFonts w:ascii="Verdana" w:hAnsi="Verdana"/>
+          <w:sz w:val="22"/>
+          <w:szCs w:val="22"/>
+          <w:lang w:val="es-ES" w:eastAsia="es-ES"/>
+        </w:rPr>
+        <w:t>e agradecemos responder, según su apreciación de la experiencia</w:t>
+      </w:r>
+      <w:r>
+        <w:rPr>
+          <w:rFonts w:ascii="Verdana" w:hAnsi="Verdana"/>
+          <w:sz w:val="22"/>
+          <w:szCs w:val="22"/>
+          <w:lang w:val="es-ES" w:eastAsia="es-ES"/>
+        </w:rPr>
+        <w:t>:</w:t>
+      </w:r>
+      <w:r>
+        <w:rPr>
+          <w:rFonts w:ascii="Verdana" w:hAnsi="Verdana"/>
+          <w:color w:val="000000"/>
+          <w:sz w:val="22"/>
+          <w:szCs w:val="22"/>
+          <w:lang w:val="es-ES"/>
+        </w:rPr>
+        <w:t xml:space="preserve"> </w:t>
+      </w:r>
+      <w:hyperlink r:id="rId10" w:history="1">
+        <w:r>
+          <w:rPr>
+            <w:rStyle w:val="Hyperlink"/>
+            <w:rFonts w:ascii="Verdana" w:hAnsi="Verdana"/>
+            <w:sz w:val="22"/>
+            <w:szCs w:val="22"/>
+            <w:lang w:val="es-ES"/>
+          </w:rPr>
+          <w:t>https://forms.office.com/r/S95MhfttwR</w:t>
+        </w:r>
+      </w:hyperlink>
+      <w:r>
+        <w:rPr>
+          <w:lang w:eastAsia="es-ES"/>
+        </w:rPr>
+        <w:t>.</w:t>
+      </w:r>
+    </w:p>
+    <w:bookmarkEnd w:id="6"/>
+    <w:p>
+      <w:pPr>
+        <w:pStyle w:val="NormalWeb"/>
+        <w:spacing w:before="0" w:beforeAutospacing="0" w:after="0" w:afterAutospacing="0"/>
+        <w:jc w:val="both"/>
+        <w:rPr>
+          <w:rFonts w:ascii="Verdana" w:hAnsi="Verdana"/>
+          <w:color w:val="000000"/>
+          <w:sz w:val="22"/>
+          <w:szCs w:val="22"/>
+          <w:lang w:val="es-ES"/>
+        </w:rPr>
+      </w:pPr>
+    </w:p>
+    <w:p>
+      <w:pPr>
+        <w:pStyle w:val="NormalWeb"/>
+        <w:spacing w:before="0" w:beforeAutospacing="0" w:after="0" w:afterAutospacing="0"/>
+        <w:jc w:val="both"/>
+        <w:rPr>
+          <w:rFonts w:ascii="Verdana" w:hAnsi="Verdana"/>
+          <w:color w:val="000000"/>
+          <w:sz w:val="22"/>
+          <w:szCs w:val="22"/>
+        </w:rPr>
+      </w:pPr>
+    </w:p>
+    <w:p>
+      <w:pPr>
+        <w:pStyle w:val="NormalWeb"/>
+        <w:spacing w:before="0" w:beforeAutospacing="0" w:after="0" w:afterAutospacing="0"/>
+        <w:jc w:val="both"/>
+        <w:rPr>
+          <w:rFonts w:ascii="Verdana" w:hAnsi="Verdana"/>
+          <w:color w:val="000000"/>
+          <w:sz w:val="22"/>
+          <w:szCs w:val="22"/>
+        </w:rPr>
+      </w:pPr>
+    </w:p>
+    <w:p>
+      <w:pPr>
+        <w:pStyle w:val="NormalWeb"/>
+        <w:spacing w:before="0" w:beforeAutospacing="0" w:after="0" w:afterAutospacing="0"/>
+        <w:jc w:val="both"/>
+        <w:rPr>
+          <w:rFonts w:ascii="Verdana" w:hAnsi="Verdana"/>
+          <w:color w:val="000000"/>
+          <w:sz w:val="22"/>
+          <w:szCs w:val="22"/>
+        </w:rPr>
+      </w:pPr>
+    </w:p>
+    <w:p>
+      <w:pPr>
+        <w:pStyle w:val="BodyText"/>
+        <w:contextualSpacing/>
+        <w:rPr>
+          <w:rFonts w:ascii="Verdana" w:hAnsi="Verdana" w:cs="Arial"/>
+          <w:sz w:val="22"/>
+          <w:szCs w:val="22"/>
+        </w:rPr>
+      </w:pPr>
+      <w:r>
+        <w:rPr>
+          <w:rFonts w:ascii="Verdana" w:hAnsi="Verdana" w:cs="Arial"/>
+          <w:sz w:val="22"/>
+          <w:szCs w:val="22"/>
+        </w:rPr>
+        <w:t>Cordialmente,</w:t>
+      </w:r>
+    </w:p>
+    <w:p>
+      <w:pPr>
+        <w:pStyle w:val="BodyText"/>
+        <w:contextualSpacing/>
+        <w:rPr>
+          <w:rFonts w:ascii="Verdana" w:hAnsi="Verdana" w:cs="Arial"/>
+          <w:sz w:val="22"/>
+          <w:szCs w:val="22"/>
+        </w:rPr>
+      </w:pPr>
+    </w:p>
+    <w:p>
+      <w:pPr>
+        <w:pStyle w:val="BodyText"/>
+        <w:contextualSpacing/>
+        <w:rPr>
+          <w:rFonts w:ascii="Verdana" w:hAnsi="Verdana" w:cs="Arial"/>
+          <w:sz w:val="22"/>
+          <w:szCs w:val="22"/>
+        </w:rPr>
+      </w:pPr>
+    </w:p>
+    <w:p>
+      <w:pPr>
+        <w:pStyle w:val="BodyText"/>
+        <w:contextualSpacing/>
+        <w:rPr>
+          <w:rFonts w:ascii="Verdana" w:hAnsi="Verdana" w:cs="Arial"/>
+          <w:sz w:val="22"/>
+          <w:szCs w:val="22"/>
+        </w:rPr>
+      </w:pPr>
+    </w:p>
+    <w:p>
+      <w:pPr>
+        <w:pStyle w:val="BodyText"/>
+        <w:contextualSpacing/>
+        <w:rPr>
+          <w:rFonts w:ascii="Verdana" w:hAnsi="Verdana" w:cs="Arial"/>
+          <w:sz w:val="22"/>
+          <w:szCs w:val="22"/>
+        </w:rPr>
+      </w:pPr>
+    </w:p>
+    <w:p>
+      <w:pPr>
+        <w:pStyle w:val="BodyText"/>
+        <w:contextualSpacing/>
+        <w:rPr>
+          <w:rFonts w:ascii="Verdana" w:hAnsi="Verdana" w:cs="Arial"/>
+          <w:sz w:val="22"/>
+          <w:szCs w:val="22"/>
+        </w:rPr>
+      </w:pPr>
+    </w:p>
+    <w:p>
+      <w:pPr>
+        <w:pStyle w:val="BodyText"/>
+        <w:contextualSpacing/>
+        <w:rPr>
+          <w:rFonts w:ascii="Verdana" w:hAnsi="Verdana" w:cs="Arial"/>
+          <w:sz w:val="22"/>
+          <w:szCs w:val="22"/>
+        </w:rPr>
+      </w:pPr>
+    </w:p>
+    <w:p>
+      <w:pPr>
+        <w:pStyle w:val="BodyText"/>
+        <w:contextualSpacing/>
+        <w:rPr>
+          <w:rFonts w:ascii="Verdana" w:hAnsi="Verdana" w:cs="Arial"/>
+          <w:sz w:val="22"/>
+          <w:szCs w:val="22"/>
+        </w:rPr>
+      </w:pPr>
+    </w:p>
+    <w:p>
+      <w:pPr>
+        <w:pBdr>
+          <w:top w:val="nil"/>
+          <w:left w:val="nil"/>
+          <w:bottom w:val="nil"/>
+          <w:right w:val="nil"/>
+          <w:between w:val="nil"/>
+        </w:pBdr>
+        <w:spacing w:after="0" w:line="240" w:lineRule="auto"/>
+        <w:rPr>
+          <w:rFonts w:ascii="Verdana" w:eastAsia="Verdana" w:hAnsi="Verdana" w:cs="Verdana"/>
+          <w:color w:val="000000"/>
+        </w:rPr>
+      </w:pPr>
+      <w:r>
+        <w:rPr>
+          <w:rFonts w:ascii="Verdana" w:hAnsi="Verdana"/>
+          <w:b/>
+          <w:bCs/>
+          <w:color w:val="000000"/>
+        </w:rPr>
+        <w:t xml:space="preserve">Teniente </w:t>
+      </w:r>
+      <w:proofErr w:type="gramStart"/>
+      <w:r>
+        <w:rPr>
+          <w:rFonts w:ascii="Verdana" w:hAnsi="Verdana"/>
+          <w:b/>
+          <w:bCs/>
+          <w:color w:val="000000"/>
+        </w:rPr>
+        <w:t>Coronel</w:t>
+      </w:r>
+      <w:proofErr w:type="gramEnd"/>
+      <w:r>
+        <w:rPr>
+          <w:rFonts w:ascii="Verdana" w:hAnsi="Verdana"/>
+          <w:b/>
+          <w:bCs/>
+          <w:color w:val="000000"/>
+        </w:rPr>
+        <w:t xml:space="preserve"> JORGE GIOVANNI JIMÉNEZ SÁNCHEZ</w:t>
+      </w:r>
+      <w:r>
+        <w:rPr>
+          <w:rFonts w:ascii="Verdana" w:eastAsia="Verdana" w:hAnsi="Verdana" w:cs="Verdana"/>
+          <w:color w:val="000000"/>
+        </w:rPr>
+        <w:t xml:space="preserve"> </w:t>
+      </w:r>
+    </w:p>
+    <w:p>
+      <w:pPr>
+        <w:pBdr>
+          <w:top w:val="nil"/>
+          <w:left w:val="nil"/>
+          <w:bottom w:val="nil"/>
+          <w:right w:val="nil"/>
+          <w:between w:val="nil"/>
+        </w:pBdr>
+        <w:spacing w:after="0" w:line="240" w:lineRule="auto"/>
+        <w:rPr>
+          <w:rFonts w:ascii="Verdana" w:eastAsia="Verdana" w:hAnsi="Verdana" w:cs="Verdana"/>
+          <w:color w:val="000000"/>
+        </w:rPr>
+      </w:pPr>
+      <w:r>
+        <w:rPr>
+          <w:rFonts w:ascii="Verdana" w:eastAsia="Verdana" w:hAnsi="Verdana" w:cs="Verdana"/>
+          <w:color w:val="000000"/>
+        </w:rPr>
+        <w:t>Subdirector de Meteorología</w:t>
+      </w:r>
+    </w:p>
+    <w:p>
+      <w:pPr>
+        <w:pBdr>
+          <w:top w:val="nil"/>
+          <w:left w:val="nil"/>
+          <w:bottom w:val="nil"/>
+          <w:right w:val="nil"/>
+          <w:between w:val="nil"/>
+        </w:pBdr>
+        <w:spacing w:after="0" w:line="240" w:lineRule="auto"/>
+        <w:rPr>
+          <w:rFonts w:ascii="Times New Roman" w:eastAsia="Times New Roman" w:hAnsi="Times New Roman" w:cs="Times New Roman"/>
+          <w:color w:val="000000"/>
+          <w:sz w:val="24"/>
+          <w:szCs w:val="24"/>
+        </w:rPr>
+      </w:pPr>
+    </w:p>
+    <w:p>
+      <w:pPr>
+        <w:pBdr>
+          <w:top w:val="nil"/>
+          <w:left w:val="nil"/>
+          <w:bottom w:val="nil"/>
+          <w:right w:val="nil"/>
+          <w:between w:val="nil"/>
+        </w:pBdr>
+        <w:spacing w:after="0" w:line="240" w:lineRule="auto"/>
+        <w:rPr>
+          <w:rFonts w:ascii="Times New Roman" w:eastAsia="Times New Roman" w:hAnsi="Times New Roman" w:cs="Times New Roman"/>
+          <w:color w:val="000000"/>
+          <w:sz w:val="24"/>
+          <w:szCs w:val="24"/>
+        </w:rPr>
+      </w:pPr>
+    </w:p>
+    <w:p>
+      <w:pPr>
+        <w:pBdr>
+          <w:top w:val="nil"/>
+          <w:left w:val="nil"/>
+          <w:bottom w:val="nil"/>
+          <w:right w:val="nil"/>
+          <w:between w:val="nil"/>
+        </w:pBdr>
+        <w:spacing w:after="0" w:line="240" w:lineRule="auto"/>
+        <w:rPr>
+          <w:rFonts w:ascii="Times New Roman" w:eastAsia="Times New Roman" w:hAnsi="Times New Roman" w:cs="Times New Roman"/>
+          <w:color w:val="000000"/>
+          <w:sz w:val="24"/>
+          <w:szCs w:val="24"/>
+        </w:rPr>
+      </w:pPr>
+    </w:p>
+    <w:p>
+      <w:pPr>
+        <w:pStyle w:val="NormalWeb"/>
+        <w:spacing w:before="0" w:beforeAutospacing="0" w:after="0" w:afterAutospacing="0"/>
+        <w:jc w:val="both"/>
+        <w:rPr>
           <w:sz w:val="16"/>
           <w:szCs w:val="16"/>
         </w:rPr>
       </w:pPr>
+      <w:bookmarkStart w:id="7" w:name="_Hlk173989836"/>
       <w:r>
         <w:rPr>
           <w:rFonts w:ascii="Verdana" w:eastAsia="Verdana" w:hAnsi="Verdana" w:cs="Verdana"/>
@@ -856,7 +1330,7 @@
           <w:sz w:val="16"/>
           <w:szCs w:val="16"/>
         </w:rPr>
-        <w:t xml:space="preserve">Respuesta generada automáticamente desde herramienta “Certificaciones del estado del tiempo y del clima – IDEAM”. Si desea consultar su veracidad, favor comunicarse </w:t>
+        <w:t xml:space="preserve">Respuesta generada automáticamente desde </w:t>
       </w:r>
       <w:r>
         <w:rPr>
@@ -865,7 +1339,7 @@
           <w:sz w:val="16"/>
           <w:szCs w:val="16"/>
         </w:rPr>
-        <w:t>con</w:t>
+        <w:t xml:space="preserve">la </w:t>
       </w:r>
       <w:r>
         <w:rPr>
@@ -874,7 +1348,7 @@
           <w:sz w:val="16"/>
           <w:szCs w:val="16"/>
         </w:rPr>
-        <w:t xml:space="preserve"> los números en el pie de página del </w:t>
+        <w:t>herramienta</w:t>
       </w:r>
       <w:r>
         <w:rPr>
@@ -883,7 +1357,7 @@
           <w:sz w:val="16"/>
           <w:szCs w:val="16"/>
         </w:rPr>
-        <w:t xml:space="preserve">presente </w:t>
+        <w:t xml:space="preserve"> en línea</w:t>
       </w:r>
       <w:r>
         <w:rPr>
@@ -892,8 +1366,45 @@
           <w:sz w:val="16"/>
           <w:szCs w:val="16"/>
         </w:rPr>
-        <w:t>documento.</w:t>
-      </w:r>
+        <w:t xml:space="preserve"> </w:t>
+      </w:r>
+      <w:r>
+        <w:rPr>
+          <w:rFonts w:ascii="Verdana" w:eastAsia="Verdana" w:hAnsi="Verdana" w:cs="Verdana"/>
+          <w:color w:val="000000"/>
+          <w:sz w:val="16"/>
+          <w:szCs w:val="16"/>
+        </w:rPr>
+        <w:t>«</w:t>
+      </w:r>
+      <w:r>
+        <w:rPr>
+          <w:rFonts w:ascii="Verdana" w:eastAsia="Verdana" w:hAnsi="Verdana" w:cs="Verdana"/>
+          <w:color w:val="000000"/>
+          <w:sz w:val="16"/>
+          <w:szCs w:val="16"/>
+        </w:rPr>
+        <w:t>Certificaciones del estado del tiempo y del clima – IDEAM</w:t>
+      </w:r>
+      <w:r>
+        <w:rPr>
+          <w:rFonts w:ascii="Verdana" w:eastAsia="Verdana" w:hAnsi="Verdana" w:cs="Verdana"/>
+          <w:color w:val="000000"/>
+          <w:sz w:val="16"/>
+          <w:szCs w:val="16"/>
+        </w:rPr>
+        <w:t>»</w:t>
+      </w:r>
+      <w:r>
+        <w:rPr>
+          <w:rFonts w:ascii="Verdana" w:eastAsia="Verdana" w:hAnsi="Verdana" w:cs="Verdana"/>
+          <w:color w:val="000000"/>
+          <w:sz w:val="16"/>
+          <w:szCs w:val="16"/>
+        </w:rPr>
+        <w:t xml:space="preserve">. </w:t>
+      </w:r>
+      <w:bookmarkEnd w:id="7"/>
     </w:p>
     <w:p>
       <w:r>
@@ -901,10 +1412,10 @@
       </w:r>
     </w:p>
     <w:sectPr>
-      <w:headerReference w:type="default" r:id="rId8"/>
-      <w:footerReference w:type="default" r:id="rId9"/>
-      <w:pgSz w:w="12240" w:h="15840" w:code="119"/>
-      <w:pgMar w:top="2126" w:right="1701" w:bottom="1985" w:left="1701" w:header="709" w:footer="709" w:gutter="0"/>
+      <w:headerReference w:type="default" r:id="rId11"/>
+      <w:footerReference w:type="default" r:id="rId12"/>
+      <w:pgSz w:w="12240" w:h="15840"/>
+      <w:pgMar w:top="2269" w:right="1701" w:bottom="2552" w:left="1701" w:header="708" w:footer="1247" w:gutter="0"/>
       <w:cols w:space="708"/>
       <w:docGrid w:linePitch="360"/>
     </w:sectPr>
@@ -941,62 +1452,115 @@
 <w:ftr xmlns:wpc="http://schemas.microsoft.com/office/word/2010/wordprocessingCanvas" xmlns:cx="http://schemas.microsoft.com/office/drawing/2014/chartex" xmlns:cx1="http://schemas.microsoft.com/office/drawing/2015/9/8/chartex" xmlns:cx2="http://schemas.microsoft.com/office/drawing/2015/10/21/chartex" xmlns:cx3="http://schemas.microsoft.com/office/drawing/2016/5/9/chartex" xmlns:cx4="http://schemas.microsoft.com/office/drawing/2016/5/10/chartex" xmlns:cx5="http://schemas.microsoft.com/office/drawing/2016/5/11/chartex" xmlns:cx6="http://schemas.microsoft.com/office/drawing/2016/5/12/chartex" xmlns:cx7="http://schemas.microsoft.com/office/drawing/2016/5/13/chartex" xmlns:cx8="http://schemas.microsoft.com/office/drawing/2016/5/14/chartex" xmlns:mc="http://schemas.openxmlformats.org/markup-compatibility/2006" xmlns:aink="http://schemas.microsoft.com/office/drawing/2016/ink" xmlns:am3d="http://schemas.microsoft.com/office/drawing/2017/model3d" xmlns:o="urn:schemas-microsoft-com:office:office" xmlns:oel="http://schemas.microsoft.com/office/2019/extlst" xmlns:r="http://schemas.openxmlformats.org/officeDocument/2006/relationships" xmlns:m="http://schemas.openxmlformats.org/officeDocument/2006/math" xmlns:v="urn:schemas-microsoft-com:vml" xmlns:wp14="http://schemas.microsoft.com/office/word/2010/wordprocessingDrawing" xmlns:wp="http://schemas.openxmlformats.org/drawingml/2006/wordprocessingDrawing" xmlns:w10="urn:schemas-microsoft-com:office:word" xmlns:w="http://schemas.openxmlformats.org/wordprocessingml/2006/main" xmlns:w14="http://schemas.microsoft.com/office/word/2010/wordml" xmlns:w15="http://schemas.microsoft.com/office/word/2012/wordml" xmlns:w16cex="http://schemas.microsoft.com/office/word/2018/wordml/cex" xmlns:w16cid="http://schemas.microsoft.com/office/word/2016/wordml/cid" xmlns:w16="http://schemas.microsoft.com/office/word/2018/wordml" xmlns:w16du="http://schemas.microsoft.com/office/word/2023/wordml/word16du" xmlns:w16sdtdh="http://schemas.microsoft.com/office/word/2020/wordml/sdtdatahash" xmlns:w16se="http://schemas.microsoft.com/office/word/2015/wordml/symex" xmlns:wpg="http://schemas.microsoft.com/office/word/2010/wordprocessingGroup" xmlns:wpi="http://schemas.microsoft.com/office/word/2010/wordprocessingInk" xmlns:wne="http://schemas.microsoft.com/office/word/2006/wordml" xmlns:wps="http://schemas.microsoft.com/office/word/2010/wordprocessingShape" mc:Ignorable="w14 w15 w16se w16cid w16 w16cex w16sdtdh w16du wp14">
   <w:sdt>
     <w:sdtPr>
-      <w:rPr>
-        <w:lang w:val="es-ES"/>
-      </w:rPr>
-      <w:id w:val="369491362"/>
+      <w:id w:val="817389652"/>
       <w:docPartObj>
         <w:docPartGallery w:val="Page Numbers (Bottom of Page)"/>
         <w:docPartUnique/>
       </w:docPartObj>
     </w:sdtPr>
     <w:sdtContent>
-      <w:p>
-        <w:pPr>
-          <w:pStyle w:val="Footer"/>
-          <w:jc w:val="right"/>
-        </w:pPr>
-        <w:r>
-          <w:rPr>
-            <w:lang w:val="es-ES"/>
-          </w:rPr>
-          <w:t xml:space="preserve">Página | </w:t>
-        </w:r>
-        <w:r>
-          <w:fldChar w:fldCharType="begin"/>
-        </w:r>
-        <w:r>
-          <w:instrText>PAGE   \* MERGEFORMAT</w:instrText>
-        </w:r>
-        <w:r>
-          <w:fldChar w:fldCharType="separate"/>
-        </w:r>
-        <w:r>
-          <w:rPr>
-            <w:noProof/>
-            <w:lang w:val="es-ES"/>
-          </w:rPr>
-          <w:t>4</w:t>
-        </w:r>
-        <w:r>
-          <w:fldChar w:fldCharType="end"/>
-        </w:r>
-        <w:r>
-          <w:rPr>
-            <w:lang w:val="es-ES"/>
-          </w:rPr>
-          <w:t xml:space="preserve"> </w:t>
-        </w:r>
-      </w:p>
+      <w:sdt>
+        <w:sdtPr>
+          <w:id w:val="-1769616900"/>
+          <w:docPartObj>
+            <w:docPartGallery w:val="Page Numbers (Top of Page)"/>
+            <w:docPartUnique/>
+          </w:docPartObj>
+        </w:sdtPr>
+        <w:sdtContent>
+          <w:p>
+            <w:pPr>
+              <w:pStyle w:val="Footer"/>
+              <w:jc w:val="right"/>
+            </w:pPr>
+            <w:r>
+              <w:rPr>
+                <w:lang w:val="es-ES"/>
+              </w:rPr>
+              <w:t xml:space="preserve">Página </w:t>
+            </w:r>
+            <w:r>
+              <w:rPr>
+                <w:lang w:val="es-ES"/>
+              </w:rPr>
+              <w:t>|</w:t>
+            </w:r>
+            <w:r>
+              <w:rPr>
+                <w:sz w:val="24"/>
+                <w:szCs w:val="24"/>
+              </w:rPr>
+              <w:fldChar w:fldCharType="begin"/>
+            </w:r>
+            <w:r>
+              <w:instrText>PAGE</w:instrText>
+            </w:r>
+            <w:r>
+              <w:rPr>
+                <w:sz w:val="24"/>
+                <w:szCs w:val="24"/>
+              </w:rPr>
+              <w:fldChar w:fldCharType="separate"/>
+            </w:r>
+            <w:r>
+              <w:rPr>
+                <w:lang w:val="es-ES"/>
+              </w:rPr>
+              <w:t>2</w:t>
+            </w:r>
+            <w:r>
+              <w:rPr>
+                <w:sz w:val="24"/>
+                <w:szCs w:val="24"/>
+              </w:rPr>
+              <w:fldChar w:fldCharType="end"/>
+            </w:r>
+            <w:r>
+              <w:rPr>
+                <w:lang w:val="es-ES"/>
+              </w:rPr>
+              <w:t xml:space="preserve"> de </w:t>
+            </w:r>
+            <w:r>
+              <w:rPr>
+                <w:sz w:val="24"/>
+                <w:szCs w:val="24"/>
+              </w:rPr>
+              <w:fldChar w:fldCharType="begin"/>
+            </w:r>
+            <w:r>
+              <w:instrText>NUMPAGES</w:instrText>
+            </w:r>
+            <w:r>
+              <w:rPr>
+                <w:sz w:val="24"/>
+                <w:szCs w:val="24"/>
+              </w:rPr>
+              <w:fldChar w:fldCharType="separate"/>
+            </w:r>
+            <w:r>
+              <w:rPr>
+                <w:lang w:val="es-ES"/>
+              </w:rPr>
+              <w:t>2</w:t>
+            </w:r>
+            <w:r>
+              <w:rPr>
+                <w:sz w:val="24"/>
+                <w:szCs w:val="24"/>
+              </w:rPr>
+              <w:fldChar w:fldCharType="end"/>
+            </w:r>
+          </w:p>
+        </w:sdtContent>
+      </w:sdt>
     </w:sdtContent>
   </w:sdt>
   <w:p>
     <w:pPr>
-      <w:spacing w:after="0" w:line="276" w:lineRule="auto"/>
-      <w:jc w:val="both"/>
-      <w:rPr>
-        <w:rFonts w:ascii="Helvetica" w:hAnsi="Helvetica"/>
-      </w:rPr>
+      <w:tabs>
+        <w:tab w:val="left" w:pos="1440"/>
+      </w:tabs>
     </w:pPr>
   </w:p>
 </w:ftr>
@@ -1031,37 +1595,25 @@
 <w:hdr xmlns:wpc="http://schemas.microsoft.com/office/word/2010/wordprocessingCanvas" xmlns:cx="http://schemas.microsoft.com/office/drawing/2014/chartex" xmlns:cx1="http://schemas.microsoft.com/office/drawing/2015/9/8/chartex" xmlns:cx2="http://schemas.microsoft.com/office/drawing/2015/10/21/chartex" xmlns:cx3="http://schemas.microsoft.com/office/drawing/2016/5/9/chartex" xmlns:cx4="http://schemas.microsoft.com/office/drawing/2016/5/10/chartex" xmlns:cx5="http://schemas.microsoft.com/office/drawing/2016/5/11/chartex" xmlns:cx6="http://schemas.microsoft.com/office/drawing/2016/5/12/chartex" xmlns:cx7="http://schemas.microsoft.com/office/drawing/2016/5/13/chartex" xmlns:cx8="http://schemas.microsoft.com/office/drawing/2016/5/14/chartex" xmlns:mc="http://schemas.openxmlformats.org/markup-compatibility/2006" xmlns:aink="http://schemas.microsoft.com/office/drawing/2016/ink" xmlns:am3d="http://schemas.microsoft.com/office/drawing/2017/model3d" xmlns:o="urn:schemas-microsoft-com:office:office" xmlns:oel="http://schemas.microsoft.com/office/2019/extlst" xmlns:r="http://schemas.openxmlformats.org/officeDocument/2006/relationships" xmlns:m="http://schemas.openxmlformats.org/officeDocument/2006/math" xmlns:v="urn:schemas-microsoft-com:vml" xmlns:wp14="http://schemas.microsoft.com/office/word/2010/wordprocessingDrawing" xmlns:wp="http://schemas.openxmlformats.org/drawingml/2006/wordprocessingDrawing" xmlns:w10="urn:schemas-microsoft-com:office:word" xmlns:w="http://schemas.openxmlformats.org/wordprocessingml/2006/main" xmlns:w14="http://schemas.microsoft.com/office/word/2010/wordml" xmlns:w15="http://schemas.microsoft.com/office/word/2012/wordml" xmlns:w16cex="http://schemas.microsoft.com/office/word/2018/wordml/cex" xmlns:w16cid="http://schemas.microsoft.com/office/word/2016/wordml/cid" xmlns:w16="http://schemas.microsoft.com/office/word/2018/wordml" xmlns:w16du="http://schemas.microsoft.com/office/word/2023/wordml/word16du" xmlns:w16sdtdh="http://schemas.microsoft.com/office/word/2020/wordml/sdtdatahash" xmlns:w16se="http://schemas.microsoft.com/office/word/2015/wordml/symex" xmlns:wpg="http://schemas.microsoft.com/office/word/2010/wordprocessingGroup" xmlns:wpi="http://schemas.microsoft.com/office/word/2010/wordprocessingInk" xmlns:wne="http://schemas.microsoft.com/office/word/2006/wordml" xmlns:wps="http://schemas.microsoft.com/office/word/2010/wordprocessingShape" mc:Ignorable="w14 w15 w16se w16cid w16 w16cex w16sdtdh w16du wp14">
   <w:p>
     <w:pPr>
-      <w:tabs>
-        <w:tab w:val="left" w:pos="2475"/>
-        <w:tab w:val="left" w:pos="5954"/>
-        <w:tab w:val="right" w:pos="8838"/>
-      </w:tabs>
-      <w:spacing w:after="0" w:line="240" w:lineRule="auto"/>
-      <w:jc w:val="right"/>
-      <w:outlineLvl w:val="0"/>
-      <w:rPr>
-        <w:b/>
-        <w:bCs/>
-      </w:rPr>
+      <w:pStyle w:val="Header"/>
     </w:pPr>
     <w:r>
       <w:rPr>
         <w:noProof/>
-        <w:lang w:val="es-ES" w:eastAsia="es-ES"/>
       </w:rPr>
       <w:drawing>
-        <wp:anchor distT="0" distB="0" distL="114300" distR="114300" simplePos="0" relativeHeight="251657728" behindDoc="1" locked="0" layoutInCell="1" allowOverlap="1" wp14:anchorId="4DA4A79A" wp14:editId="08707D83">
+        <wp:anchor distT="0" distB="0" distL="114300" distR="114300" simplePos="0" relativeHeight="251658240" behindDoc="1" locked="0" layoutInCell="1" allowOverlap="1" wp14:anchorId="1DA256AE" wp14:editId="0BEA2A58">
           <wp:simplePos x="0" y="0"/>
           <wp:positionH relativeFrom="page">
-            <wp:align>right</wp:align>
+            <wp:align>left</wp:align>
           </wp:positionH>
           <wp:positionV relativeFrom="paragraph">
-            <wp:posOffset>-514310</wp:posOffset>
+            <wp:posOffset>-449580</wp:posOffset>
           </wp:positionV>
-          <wp:extent cx="7812405" cy="10106660"/>
-          <wp:effectExtent l="0" t="0" r="0" b="8890"/>
+          <wp:extent cx="7772400" cy="10058024"/>
+          <wp:effectExtent l="0" t="0" r="0" b="635"/>
           <wp:wrapNone/>
-          <wp:docPr id="1" name="Imagen 1" descr="plantilla formato limpio"/>
+          <wp:docPr id="2117141032" name="Imagen 1"/>
           <wp:cNvGraphicFramePr>
             <a:graphicFrameLocks xmlns:a="http://schemas.openxmlformats.org/drawingml/2006/main" noChangeAspect="1"/>
           </wp:cNvGraphicFramePr>
@@ -1069,10 +1621,8 @@
             <a:graphicData uri="http://schemas.openxmlformats.org/drawingml/2006/picture">
               <pic:pic xmlns:pic="http://schemas.openxmlformats.org/drawingml/2006/picture">
                 <pic:nvPicPr>
-                  <pic:cNvPr id="0" name="Picture 4" descr="plantilla formato limpio"/>
-                  <pic:cNvPicPr>
-                    <a:picLocks noChangeAspect="1" noChangeArrowheads="1"/>
-                  </pic:cNvPicPr>
+                  <pic:cNvPr id="1" name=""/>
+                  <pic:cNvPicPr/>
                 </pic:nvPicPr>
                 <pic:blipFill>
                   <a:blip r:embed="rId1">
@@ -1082,94 +1632,33 @@
                       </a:ext>
                     </a:extLst>
                   </a:blip>
-                  <a:srcRect/>
                   <a:stretch>
                     <a:fillRect/>
                   </a:stretch>
                 </pic:blipFill>
-                <pic:spPr bwMode="auto">
+                <pic:spPr>
                   <a:xfrm>
                     <a:off x="0" y="0"/>
-                    <a:ext cx="7812405" cy="10106660"/>
+                    <a:ext cx="7772400" cy="10058024"/>
                   </a:xfrm>
                   <a:prstGeom prst="rect">
                     <a:avLst/>
                   </a:prstGeom>
-                  <a:noFill/>
                 </pic:spPr>
               </pic:pic>
             </a:graphicData>
           </a:graphic>
-          <wp14:sizeRelH relativeFrom="page">
+          <wp14:sizeRelH relativeFrom="margin">
             <wp14:pctWidth>0</wp14:pctWidth>
           </wp14:sizeRelH>
-          <wp14:sizeRelV relativeFrom="page">
+          <wp14:sizeRelV relativeFrom="margin">
             <wp14:pctHeight>0</wp14:pctHeight>
           </wp14:sizeRelV>
         </wp:anchor>
       </w:drawing>
     </w:r>
   </w:p>
-  <w:p>
-    <w:pPr>
-      <w:tabs>
-        <w:tab w:val="left" w:pos="2475"/>
-        <w:tab w:val="left" w:pos="5954"/>
-        <w:tab w:val="right" w:pos="8838"/>
-      </w:tabs>
-      <w:spacing w:after="0" w:line="240" w:lineRule="auto"/>
-      <w:jc w:val="right"/>
-      <w:outlineLvl w:val="0"/>
-      <w:rPr>
-        <w:b/>
-        <w:bCs/>
-      </w:rPr>
-    </w:pPr>
-  </w:p>
-  <w:p>
-    <w:pPr>
-      <w:tabs>
-        <w:tab w:val="left" w:pos="2475"/>
-        <w:tab w:val="left" w:pos="5954"/>
-        <w:tab w:val="right" w:pos="8838"/>
-      </w:tabs>
-      <w:spacing w:after="0" w:line="240" w:lineRule="auto"/>
-      <w:jc w:val="right"/>
-      <w:outlineLvl w:val="0"/>
-      <w:rPr>
-        <w:b/>
-        <w:bCs/>
-      </w:rPr>
-    </w:pPr>
-  </w:p>
-  <w:p>
-    <w:pPr>
-      <w:tabs>
-        <w:tab w:val="left" w:pos="2475"/>
-        <w:tab w:val="left" w:pos="5954"/>
-        <w:tab w:val="right" w:pos="8838"/>
-      </w:tabs>
-      <w:spacing w:after="0" w:line="240" w:lineRule="auto"/>
-      <w:jc w:val="right"/>
-      <w:outlineLvl w:val="0"/>
-      <w:rPr>
-        <w:b/>
-        <w:bCs/>
-      </w:rPr>
-    </w:pPr>
-    <w:r>
-      <w:rPr>
-        <w:b/>
-        <w:bCs/>
-      </w:rPr>
-      <w:t xml:space="preserve"> </w:t>
-    </w:r>
-  </w:p>
-  <w:p>
-    <w:pPr>
-      <w:pStyle w:val="Header"/>
-    </w:pPr>
-  </w:p>
+  <w:p/>
 </w:hdr>
 </file>
 
@@ -1261,8 +1750,466 @@
       </w:pPr>
     </w:lvl>
   </w:abstractNum>
-  <w:num w:numId="1" w16cid:durableId="1392728616">
+  <w:abstractNum w:abstractNumId="1" w15:restartNumberingAfterBreak="0">
+    <w:nsid w:val="1DA277E3"/>
+    <w:multiLevelType w:val="hybridMultilevel"/>
+    <w:tmpl w:val="05DADF44"/>
+    <w:lvl w:ilvl="0" w:tplc="240A0001">
+      <w:start w:val="1"/>
+      <w:numFmt w:val="bullet"/>
+      <w:lvlText w:val=""/>
+      <w:lvlJc w:val="left"/>
+      <w:pPr>
+        <w:ind w:left="1286" w:hanging="360"/>
+      </w:pPr>
+      <w:rPr>
+        <w:rFonts w:ascii="Symbol" w:hAnsi="Symbol" w:hint="default"/>
+      </w:rPr>
+    </w:lvl>
+    <w:lvl w:ilvl="1" w:tplc="240A0003" w:tentative="1">
+      <w:start w:val="1"/>
+      <w:numFmt w:val="bullet"/>
+      <w:lvlText w:val="o"/>
+      <w:lvlJc w:val="left"/>
+      <w:pPr>
+        <w:ind w:left="2006" w:hanging="360"/>
+      </w:pPr>
+      <w:rPr>
+        <w:rFonts w:ascii="Courier New" w:hAnsi="Courier New" w:cs="Courier New" w:hint="default"/>
+      </w:rPr>
+    </w:lvl>
+    <w:lvl w:ilvl="2" w:tplc="240A0005" w:tentative="1">
+      <w:start w:val="1"/>
+      <w:numFmt w:val="bullet"/>
+      <w:lvlText w:val=""/>
+      <w:lvlJc w:val="left"/>
+      <w:pPr>
+        <w:ind w:left="2726" w:hanging="360"/>
+      </w:pPr>
+      <w:rPr>
+        <w:rFonts w:ascii="Wingdings" w:hAnsi="Wingdings" w:hint="default"/>
+      </w:rPr>
+    </w:lvl>
+    <w:lvl w:ilvl="3" w:tplc="240A0001" w:tentative="1">
+      <w:start w:val="1"/>
+      <w:numFmt w:val="bullet"/>
+      <w:lvlText w:val=""/>
+      <w:lvlJc w:val="left"/>
+      <w:pPr>
+        <w:ind w:left="3446" w:hanging="360"/>
+      </w:pPr>
+      <w:rPr>
+        <w:rFonts w:ascii="Symbol" w:hAnsi="Symbol" w:hint="default"/>
+      </w:rPr>
+    </w:lvl>
+    <w:lvl w:ilvl="4" w:tplc="240A0003" w:tentative="1">
+      <w:start w:val="1"/>
+      <w:numFmt w:val="bullet"/>
+      <w:lvlText w:val="o"/>
+      <w:lvlJc w:val="left"/>
+      <w:pPr>
+        <w:ind w:left="4166" w:hanging="360"/>
+      </w:pPr>
+      <w:rPr>
+        <w:rFonts w:ascii="Courier New" w:hAnsi="Courier New" w:cs="Courier New" w:hint="default"/>
+      </w:rPr>
+    </w:lvl>
+    <w:lvl w:ilvl="5" w:tplc="240A0005" w:tentative="1">
+      <w:start w:val="1"/>
+      <w:numFmt w:val="bullet"/>
+      <w:lvlText w:val=""/>
+      <w:lvlJc w:val="left"/>
+      <w:pPr>
+        <w:ind w:left="4886" w:hanging="360"/>
+      </w:pPr>
+      <w:rPr>
+        <w:rFonts w:ascii="Wingdings" w:hAnsi="Wingdings" w:hint="default"/>
+      </w:rPr>
+    </w:lvl>
+    <w:lvl w:ilvl="6" w:tplc="240A0001" w:tentative="1">
+      <w:start w:val="1"/>
+      <w:numFmt w:val="bullet"/>
+      <w:lvlText w:val=""/>
+      <w:lvlJc w:val="left"/>
+      <w:pPr>
+        <w:ind w:left="5606" w:hanging="360"/>
+      </w:pPr>
+      <w:rPr>
+        <w:rFonts w:ascii="Symbol" w:hAnsi="Symbol" w:hint="default"/>
+      </w:rPr>
+    </w:lvl>
+    <w:lvl w:ilvl="7" w:tplc="240A0003" w:tentative="1">
+      <w:start w:val="1"/>
+      <w:numFmt w:val="bullet"/>
+      <w:lvlText w:val="o"/>
+      <w:lvlJc w:val="left"/>
+      <w:pPr>
+        <w:ind w:left="6326" w:hanging="360"/>
+      </w:pPr>
+      <w:rPr>
+        <w:rFonts w:ascii="Courier New" w:hAnsi="Courier New" w:cs="Courier New" w:hint="default"/>
+      </w:rPr>
+    </w:lvl>
+    <w:lvl w:ilvl="8" w:tplc="240A0005" w:tentative="1">
+      <w:start w:val="1"/>
+      <w:numFmt w:val="bullet"/>
+      <w:lvlText w:val=""/>
+      <w:lvlJc w:val="left"/>
+      <w:pPr>
+        <w:ind w:left="7046" w:hanging="360"/>
+      </w:pPr>
+      <w:rPr>
+        <w:rFonts w:ascii="Wingdings" w:hAnsi="Wingdings" w:hint="default"/>
+      </w:rPr>
+    </w:lvl>
+  </w:abstractNum>
+  <w:abstractNum w:abstractNumId="2" w15:restartNumberingAfterBreak="0">
+    <w:nsid w:val="57FC29A7"/>
+    <w:multiLevelType w:val="hybridMultilevel"/>
+    <w:tmpl w:val="6EA66AE4"/>
+    <w:lvl w:ilvl="0" w:tplc="65D04C38">
+      <w:start w:val="1"/>
+      <w:numFmt w:val="bullet"/>
+      <w:lvlText w:val="•"/>
+      <w:lvlJc w:val="left"/>
+      <w:pPr>
+        <w:ind w:left="566"/>
+      </w:pPr>
+      <w:rPr>
+        <w:rFonts w:ascii="Arial" w:eastAsia="Arial" w:hAnsi="Arial" w:cs="Arial"/>
+        <w:b w:val="0"/>
+        <w:i w:val="0"/>
+        <w:strike w:val="0"/>
+        <w:dstrike w:val="0"/>
+        <w:color w:val="000000"/>
+        <w:sz w:val="20"/>
+        <w:szCs w:val="20"/>
+        <w:u w:val="none" w:color="000000"/>
+        <w:bdr w:val="none" w:sz="0" w:space="0" w:color="auto"/>
+        <w:shd w:val="clear" w:color="auto" w:fill="auto"/>
+        <w:vertAlign w:val="baseline"/>
+      </w:rPr>
+    </w:lvl>
+    <w:lvl w:ilvl="1" w:tplc="240A0003" w:tentative="1">
+      <w:start w:val="1"/>
+      <w:numFmt w:val="bullet"/>
+      <w:lvlText w:val="o"/>
+      <w:lvlJc w:val="left"/>
+      <w:pPr>
+        <w:ind w:left="1440" w:hanging="360"/>
+      </w:pPr>
+      <w:rPr>
+        <w:rFonts w:ascii="Courier New" w:hAnsi="Courier New" w:cs="Courier New" w:hint="default"/>
+      </w:rPr>
+    </w:lvl>
+    <w:lvl w:ilvl="2" w:tplc="240A0005" w:tentative="1">
+      <w:start w:val="1"/>
+      <w:numFmt w:val="bullet"/>
+      <w:lvlText w:val=""/>
+      <w:lvlJc w:val="left"/>
+      <w:pPr>
+        <w:ind w:left="2160" w:hanging="360"/>
+      </w:pPr>
+      <w:rPr>
+        <w:rFonts w:ascii="Wingdings" w:hAnsi="Wingdings" w:hint="default"/>
+      </w:rPr>
+    </w:lvl>
+    <w:lvl w:ilvl="3" w:tplc="240A0001" w:tentative="1">
+      <w:start w:val="1"/>
+      <w:numFmt w:val="bullet"/>
+      <w:lvlText w:val=""/>
+      <w:lvlJc w:val="left"/>
+      <w:pPr>
+        <w:ind w:left="2880" w:hanging="360"/>
+      </w:pPr>
+      <w:rPr>
+        <w:rFonts w:ascii="Symbol" w:hAnsi="Symbol" w:hint="default"/>
+      </w:rPr>
+    </w:lvl>
+    <w:lvl w:ilvl="4" w:tplc="240A0003" w:tentative="1">
+      <w:start w:val="1"/>
+      <w:numFmt w:val="bullet"/>
+      <w:lvlText w:val="o"/>
+      <w:lvlJc w:val="left"/>
+      <w:pPr>
+        <w:ind w:left="3600" w:hanging="360"/>
+      </w:pPr>
+      <w:rPr>
+        <w:rFonts w:ascii="Courier New" w:hAnsi="Courier New" w:cs="Courier New" w:hint="default"/>
+      </w:rPr>
+    </w:lvl>
+    <w:lvl w:ilvl="5" w:tplc="240A0005" w:tentative="1">
+      <w:start w:val="1"/>
+      <w:numFmt w:val="bullet"/>
+      <w:lvlText w:val=""/>
+      <w:lvlJc w:val="left"/>
+      <w:pPr>
+        <w:ind w:left="4320" w:hanging="360"/>
+      </w:pPr>
+      <w:rPr>
+        <w:rFonts w:ascii="Wingdings" w:hAnsi="Wingdings" w:hint="default"/>
+      </w:rPr>
+    </w:lvl>
+    <w:lvl w:ilvl="6" w:tplc="240A0001" w:tentative="1">
+      <w:start w:val="1"/>
+      <w:numFmt w:val="bullet"/>
+      <w:lvlText w:val=""/>
+      <w:lvlJc w:val="left"/>
+      <w:pPr>
+        <w:ind w:left="5040" w:hanging="360"/>
+      </w:pPr>
+      <w:rPr>
+        <w:rFonts w:ascii="Symbol" w:hAnsi="Symbol" w:hint="default"/>
+      </w:rPr>
+    </w:lvl>
+    <w:lvl w:ilvl="7" w:tplc="240A0003" w:tentative="1">
+      <w:start w:val="1"/>
+      <w:numFmt w:val="bullet"/>
+      <w:lvlText w:val="o"/>
+      <w:lvlJc w:val="left"/>
+      <w:pPr>
+        <w:ind w:left="5760" w:hanging="360"/>
+      </w:pPr>
+      <w:rPr>
+        <w:rFonts w:ascii="Courier New" w:hAnsi="Courier New" w:cs="Courier New" w:hint="default"/>
+      </w:rPr>
+    </w:lvl>
+    <w:lvl w:ilvl="8" w:tplc="240A0005" w:tentative="1">
+      <w:start w:val="1"/>
+      <w:numFmt w:val="bullet"/>
+      <w:lvlText w:val=""/>
+      <w:lvlJc w:val="left"/>
+      <w:pPr>
+        <w:ind w:left="6480" w:hanging="360"/>
+      </w:pPr>
+      <w:rPr>
+        <w:rFonts w:ascii="Wingdings" w:hAnsi="Wingdings" w:hint="default"/>
+      </w:rPr>
+    </w:lvl>
+  </w:abstractNum>
+  <w:abstractNum w:abstractNumId="3" w15:restartNumberingAfterBreak="0">
+    <w:nsid w:val="73956075"/>
+    <w:multiLevelType w:val="hybridMultilevel"/>
+    <w:tmpl w:val="FC6663B8"/>
+    <w:lvl w:ilvl="0" w:tplc="65D04C38">
+      <w:start w:val="1"/>
+      <w:numFmt w:val="bullet"/>
+      <w:lvlText w:val="•"/>
+      <w:lvlJc w:val="left"/>
+      <w:pPr>
+        <w:ind w:left="566"/>
+      </w:pPr>
+      <w:rPr>
+        <w:rFonts w:ascii="Arial" w:eastAsia="Arial" w:hAnsi="Arial" w:cs="Arial"/>
+        <w:b w:val="0"/>
+        <w:i w:val="0"/>
+        <w:strike w:val="0"/>
+        <w:dstrike w:val="0"/>
+        <w:color w:val="000000"/>
+        <w:sz w:val="20"/>
+        <w:szCs w:val="20"/>
+        <w:u w:val="none" w:color="000000"/>
+        <w:bdr w:val="none" w:sz="0" w:space="0" w:color="auto"/>
+        <w:shd w:val="clear" w:color="auto" w:fill="auto"/>
+        <w:vertAlign w:val="baseline"/>
+      </w:rPr>
+    </w:lvl>
+    <w:lvl w:ilvl="1" w:tplc="8CB2EFDE">
+      <w:start w:val="1"/>
+      <w:numFmt w:val="bullet"/>
+      <w:lvlText w:val="o"/>
+      <w:lvlJc w:val="left"/>
+      <w:pPr>
+        <w:ind w:left="1205"/>
+      </w:pPr>
+      <w:rPr>
+        <w:rFonts w:ascii="Arial" w:eastAsia="Arial" w:hAnsi="Arial" w:cs="Arial"/>
+        <w:b w:val="0"/>
+        <w:i w:val="0"/>
+        <w:strike w:val="0"/>
+        <w:dstrike w:val="0"/>
+        <w:color w:val="000000"/>
+        <w:sz w:val="20"/>
+        <w:szCs w:val="20"/>
+        <w:u w:val="none" w:color="000000"/>
+        <w:bdr w:val="none" w:sz="0" w:space="0" w:color="auto"/>
+        <w:shd w:val="clear" w:color="auto" w:fill="auto"/>
+        <w:vertAlign w:val="baseline"/>
+      </w:rPr>
+    </w:lvl>
+    <w:lvl w:ilvl="2" w:tplc="9BFEE98A">
+      <w:start w:val="1"/>
+      <w:numFmt w:val="bullet"/>
+      <w:lvlText w:val="▪"/>
+      <w:lvlJc w:val="left"/>
+      <w:pPr>
+        <w:ind w:left="1925"/>
+      </w:pPr>
+      <w:rPr>
+        <w:rFonts w:ascii="Arial" w:eastAsia="Arial" w:hAnsi="Arial" w:cs="Arial"/>
+        <w:b w:val="0"/>
+        <w:i w:val="0"/>
+        <w:strike w:val="0"/>
+        <w:dstrike w:val="0"/>
+        <w:color w:val="000000"/>
+        <w:sz w:val="20"/>
+        <w:szCs w:val="20"/>
+        <w:u w:val="none" w:color="000000"/>
+        <w:bdr w:val="none" w:sz="0" w:space="0" w:color="auto"/>
+        <w:shd w:val="clear" w:color="auto" w:fill="auto"/>
+        <w:vertAlign w:val="baseline"/>
+      </w:rPr>
+    </w:lvl>
+    <w:lvl w:ilvl="3" w:tplc="DFAA145E">
+      <w:start w:val="1"/>
+      <w:numFmt w:val="bullet"/>
+      <w:lvlText w:val="•"/>
+      <w:lvlJc w:val="left"/>
+      <w:pPr>
+        <w:ind w:left="2645"/>
+      </w:pPr>
+      <w:rPr>
+        <w:rFonts w:ascii="Arial" w:eastAsia="Arial" w:hAnsi="Arial" w:cs="Arial"/>
+        <w:b w:val="0"/>
+        <w:i w:val="0"/>
+        <w:strike w:val="0"/>
+        <w:dstrike w:val="0"/>
+        <w:color w:val="000000"/>
+        <w:sz w:val="20"/>
+        <w:szCs w:val="20"/>
+        <w:u w:val="none" w:color="000000"/>
+        <w:bdr w:val="none" w:sz="0" w:space="0" w:color="auto"/>
+        <w:shd w:val="clear" w:color="auto" w:fill="auto"/>
+        <w:vertAlign w:val="baseline"/>
+      </w:rPr>
+    </w:lvl>
+    <w:lvl w:ilvl="4" w:tplc="988CA4B6">
+      <w:start w:val="1"/>
+      <w:numFmt w:val="bullet"/>
+      <w:lvlText w:val="o"/>
+      <w:lvlJc w:val="left"/>
+      <w:pPr>
+        <w:ind w:left="3365"/>
+      </w:pPr>
+      <w:rPr>
+        <w:rFonts w:ascii="Arial" w:eastAsia="Arial" w:hAnsi="Arial" w:cs="Arial"/>
+        <w:b w:val="0"/>
+        <w:i w:val="0"/>
+        <w:strike w:val="0"/>
+        <w:dstrike w:val="0"/>
+        <w:color w:val="000000"/>
+        <w:sz w:val="20"/>
+        <w:szCs w:val="20"/>
+        <w:u w:val="none" w:color="000000"/>
+        <w:bdr w:val="none" w:sz="0" w:space="0" w:color="auto"/>
+        <w:shd w:val="clear" w:color="auto" w:fill="auto"/>
+        <w:vertAlign w:val="baseline"/>
+      </w:rPr>
+    </w:lvl>
+    <w:lvl w:ilvl="5" w:tplc="7102C190">
+      <w:start w:val="1"/>
+      <w:numFmt w:val="bullet"/>
+      <w:lvlText w:val="▪"/>
+      <w:lvlJc w:val="left"/>
+      <w:pPr>
+        <w:ind w:left="4085"/>
+      </w:pPr>
+      <w:rPr>
+        <w:rFonts w:ascii="Arial" w:eastAsia="Arial" w:hAnsi="Arial" w:cs="Arial"/>
+        <w:b w:val="0"/>
+        <w:i w:val="0"/>
+        <w:strike w:val="0"/>
+        <w:dstrike w:val="0"/>
+        <w:color w:val="000000"/>
+        <w:sz w:val="20"/>
+        <w:szCs w:val="20"/>
+        <w:u w:val="none" w:color="000000"/>
+        <w:bdr w:val="none" w:sz="0" w:space="0" w:color="auto"/>
+        <w:shd w:val="clear" w:color="auto" w:fill="auto"/>
+        <w:vertAlign w:val="baseline"/>
+      </w:rPr>
+    </w:lvl>
+    <w:lvl w:ilvl="6" w:tplc="2B8ABE3C">
+      <w:start w:val="1"/>
+      <w:numFmt w:val="bullet"/>
+      <w:lvlText w:val="•"/>
+      <w:lvlJc w:val="left"/>
+      <w:pPr>
+        <w:ind w:left="4805"/>
+      </w:pPr>
+      <w:rPr>
+        <w:rFonts w:ascii="Arial" w:eastAsia="Arial" w:hAnsi="Arial" w:cs="Arial"/>
+        <w:b w:val="0"/>
+        <w:i w:val="0"/>
+        <w:strike w:val="0"/>
+        <w:dstrike w:val="0"/>
+        <w:color w:val="000000"/>
+        <w:sz w:val="20"/>
+        <w:szCs w:val="20"/>
+        <w:u w:val="none" w:color="000000"/>
+        <w:bdr w:val="none" w:sz="0" w:space="0" w:color="auto"/>
+        <w:shd w:val="clear" w:color="auto" w:fill="auto"/>
+        <w:vertAlign w:val="baseline"/>
+      </w:rPr>
+    </w:lvl>
+    <w:lvl w:ilvl="7" w:tplc="8EC6CD52">
+      <w:start w:val="1"/>
+      <w:numFmt w:val="bullet"/>
+      <w:lvlText w:val="o"/>
+      <w:lvlJc w:val="left"/>
+      <w:pPr>
+        <w:ind w:left="5525"/>
+      </w:pPr>
+      <w:rPr>
+        <w:rFonts w:ascii="Arial" w:eastAsia="Arial" w:hAnsi="Arial" w:cs="Arial"/>
+        <w:b w:val="0"/>
+        <w:i w:val="0"/>
+        <w:strike w:val="0"/>
+        <w:dstrike w:val="0"/>
+        <w:color w:val="000000"/>
+        <w:sz w:val="20"/>
+        <w:szCs w:val="20"/>
+        <w:u w:val="none" w:color="000000"/>
+        <w:bdr w:val="none" w:sz="0" w:space="0" w:color="auto"/>
+        <w:shd w:val="clear" w:color="auto" w:fill="auto"/>
+        <w:vertAlign w:val="baseline"/>
+      </w:rPr>
+    </w:lvl>
+    <w:lvl w:ilvl="8" w:tplc="7DB03D26">
+      <w:start w:val="1"/>
+      <w:numFmt w:val="bullet"/>
+      <w:lvlText w:val="▪"/>
+      <w:lvlJc w:val="left"/>
+      <w:pPr>
+        <w:ind w:left="6245"/>
+      </w:pPr>
+      <w:rPr>
+        <w:rFonts w:ascii="Arial" w:eastAsia="Arial" w:hAnsi="Arial" w:cs="Arial"/>
+        <w:b w:val="0"/>
+        <w:i w:val="0"/>
+        <w:strike w:val="0"/>
+        <w:dstrike w:val="0"/>
+        <w:color w:val="000000"/>
+        <w:sz w:val="20"/>
+        <w:szCs w:val="20"/>
+        <w:u w:val="none" w:color="000000"/>
+        <w:bdr w:val="none" w:sz="0" w:space="0" w:color="auto"/>
+        <w:shd w:val="clear" w:color="auto" w:fill="auto"/>
+        <w:vertAlign w:val="baseline"/>
+      </w:rPr>
+    </w:lvl>
+  </w:abstractNum>
+  <w:num w:numId="1" w16cid:durableId="421149742">
     <w:abstractNumId w:val="0"/>
+  </w:num>
+  <w:num w:numId="2" w16cid:durableId="2063482042">
+    <w:abstractNumId w:val="3"/>
+  </w:num>
+  <w:num w:numId="3" w16cid:durableId="1145582188">
+    <w:abstractNumId w:val="2"/>
+  </w:num>
+  <w:num w:numId="4" w16cid:durableId="447508804">
+    <w:abstractNumId w:val="1"/>
   </w:num>
 </w:numbering>
 </file>
@@ -1272,7 +2219,7 @@
   <w:docDefaults>
     <w:rPrDefault>
       <w:rPr>
-        <w:rFonts w:ascii="Verdana" w:eastAsiaTheme="minorHAnsi" w:hAnsi="Verdana" w:cs="Arial"/>
+        <w:rFonts w:asciiTheme="minorHAnsi" w:eastAsiaTheme="minorHAnsi" w:hAnsiTheme="minorHAnsi" w:cstheme="minorBidi"/>
         <w:kern w:val="2"/>
         <w:sz w:val="22"/>
         <w:szCs w:val="22"/>
@@ -1667,7 +2614,29 @@
   <w:style w:type="paragraph" w:default="1" w:styleId="Normal">
     <w:name w:val="Normal"/>
     <w:qFormat/>
-    <w:rsid w:val="00427A26"/>
+    <w:rsid w:val="006A398B"/>
+  </w:style>
+  <w:style w:type="paragraph" w:styleId="Heading2">
+    <w:name w:val="heading 2"/>
+    <w:basedOn w:val="Normal"/>
+    <w:next w:val="Normal"/>
+    <w:link w:val="Heading2Char"/>
+    <w:uiPriority w:val="9"/>
+    <w:unhideWhenUsed/>
+    <w:qFormat/>
+    <w:rsid w:val="001D2C96"/>
+    <w:pPr>
+      <w:keepNext/>
+      <w:keepLines/>
+      <w:spacing w:before="40" w:after="0"/>
+      <w:outlineLvl w:val="1"/>
+    </w:pPr>
+    <w:rPr>
+      <w:rFonts w:asciiTheme="majorHAnsi" w:eastAsiaTheme="majorEastAsia" w:hAnsiTheme="majorHAnsi" w:cstheme="majorBidi"/>
+      <w:color w:val="2F5496" w:themeColor="accent1" w:themeShade="BF"/>
+      <w:sz w:val="26"/>
+      <w:szCs w:val="26"/>
+    </w:rPr>
   </w:style>
   <w:style w:type="character" w:default="1" w:styleId="DefaultParagraphFont">
     <w:name w:val="Default Paragraph Font"/>
@@ -1751,8 +2720,8 @@
       <w:u w:val="single"/>
     </w:rPr>
   </w:style>
-  <w:style w:type="character" w:customStyle="1" w:styleId="UnresolvedMention1">
-    <w:name w:val="Unresolved Mention1"/>
+  <w:style w:type="character" w:customStyle="1" w:styleId="Mencinsinresolver1">
+    <w:name w:val="Mención sin resolver1"/>
     <w:basedOn w:val="DefaultParagraphFont"/>
     <w:uiPriority w:val="99"/>
     <w:semiHidden/>
@@ -1774,30 +2743,24 @@
       <w:contextualSpacing/>
     </w:pPr>
   </w:style>
-  <w:style w:type="table" w:styleId="TableGrid">
-    <w:name w:val="Table Grid"/>
-    <w:basedOn w:val="TableNormal"/>
-    <w:uiPriority w:val="39"/>
-    <w:rsid w:val="00CC0E4F"/>
-    <w:pPr>
-      <w:spacing w:after="0" w:line="240" w:lineRule="auto"/>
-    </w:pPr>
-    <w:tblPr>
-      <w:tblBorders>
-        <w:top w:val="single" w:sz="4" w:space="0" w:color="auto"/>
-        <w:left w:val="single" w:sz="4" w:space="0" w:color="auto"/>
-        <w:bottom w:val="single" w:sz="4" w:space="0" w:color="auto"/>
-        <w:right w:val="single" w:sz="4" w:space="0" w:color="auto"/>
-        <w:insideH w:val="single" w:sz="4" w:space="0" w:color="auto"/>
-        <w:insideV w:val="single" w:sz="4" w:space="0" w:color="auto"/>
-      </w:tblBorders>
-    </w:tblPr>
+  <w:style w:type="character" w:customStyle="1" w:styleId="Heading2Char">
+    <w:name w:val="Heading 2 Char"/>
+    <w:basedOn w:val="DefaultParagraphFont"/>
+    <w:link w:val="Heading2"/>
+    <w:uiPriority w:val="9"/>
+    <w:rsid w:val="001D2C96"/>
+    <w:rPr>
+      <w:rFonts w:asciiTheme="majorHAnsi" w:eastAsiaTheme="majorEastAsia" w:hAnsiTheme="majorHAnsi" w:cstheme="majorBidi"/>
+      <w:color w:val="2F5496" w:themeColor="accent1" w:themeShade="BF"/>
+      <w:sz w:val="26"/>
+      <w:szCs w:val="26"/>
+    </w:rPr>
   </w:style>
   <w:style w:type="paragraph" w:customStyle="1" w:styleId="Textodenotaalfinal">
     <w:name w:val="Texto de nota al final"/>
     <w:basedOn w:val="Normal"/>
     <w:uiPriority w:val="99"/>
-    <w:rsid w:val="00711A54"/>
+    <w:rsid w:val="001D2C96"/>
     <w:pPr>
       <w:widowControl w:val="0"/>
       <w:spacing w:after="0" w:line="240" w:lineRule="auto"/>
@@ -1815,7 +2778,7 @@
     <w:name w:val="Body Text"/>
     <w:basedOn w:val="Normal"/>
     <w:link w:val="BodyTextChar"/>
-    <w:rsid w:val="00711A54"/>
+    <w:rsid w:val="001D2C96"/>
     <w:pPr>
       <w:spacing w:after="0" w:line="240" w:lineRule="auto"/>
       <w:jc w:val="both"/>
@@ -1833,7 +2796,7 @@
     <w:name w:val="Body Text Char"/>
     <w:basedOn w:val="DefaultParagraphFont"/>
     <w:link w:val="BodyText"/>
-    <w:rsid w:val="00711A54"/>
+    <w:rsid w:val="001D2C96"/>
     <w:rPr>
       <w:rFonts w:ascii="Arial" w:eastAsia="Times New Roman" w:hAnsi="Arial" w:cs="Times New Roman"/>
       <w:kern w:val="0"/>
@@ -1843,31 +2806,12 @@
       <w14:ligatures w14:val="none"/>
     </w:rPr>
   </w:style>
-  <w:style w:type="paragraph" w:customStyle="1" w:styleId="Default">
-    <w:name w:val="Default"/>
-    <w:rsid w:val="00711A54"/>
-    <w:pPr>
-      <w:autoSpaceDE w:val="0"/>
-      <w:autoSpaceDN w:val="0"/>
-      <w:adjustRightInd w:val="0"/>
-      <w:spacing w:after="0" w:line="240" w:lineRule="auto"/>
-    </w:pPr>
-    <w:rPr>
-      <w:rFonts w:ascii="Arial" w:eastAsia="Times New Roman" w:hAnsi="Arial"/>
-      <w:color w:val="000000"/>
-      <w:kern w:val="0"/>
-      <w:sz w:val="24"/>
-      <w:szCs w:val="24"/>
-      <w:lang w:eastAsia="es-CO"/>
-      <w14:ligatures w14:val="none"/>
-    </w:rPr>
-  </w:style>
   <w:style w:type="paragraph" w:styleId="NormalWeb">
     <w:name w:val="Normal (Web)"/>
     <w:basedOn w:val="Normal"/>
     <w:uiPriority w:val="99"/>
     <w:unhideWhenUsed/>
-    <w:rsid w:val="00711A54"/>
+    <w:rsid w:val="001D2C96"/>
     <w:pPr>
       <w:spacing w:before="100" w:beforeAutospacing="1" w:after="100" w:afterAutospacing="1" w:line="240" w:lineRule="auto"/>
     </w:pPr>
@@ -1880,10 +2824,36 @@
       <w14:ligatures w14:val="none"/>
     </w:rPr>
   </w:style>
-  <w:style w:type="character" w:customStyle="1" w:styleId="apple-tab-span">
-    <w:name w:val="apple-tab-span"/>
+  <w:style w:type="character" w:styleId="UnresolvedMention">
+    <w:name w:val="Unresolved Mention"/>
     <w:basedOn w:val="DefaultParagraphFont"/>
-    <w:rsid w:val="00711A54"/>
+    <w:uiPriority w:val="99"/>
+    <w:semiHidden/>
+    <w:unhideWhenUsed/>
+    <w:rsid w:val="00E42D1A"/>
+    <w:rPr>
+      <w:color w:val="605E5C"/>
+      <w:shd w:val="clear" w:color="auto" w:fill="E1DFDD"/>
+    </w:rPr>
+  </w:style>
+  <w:style w:type="paragraph" w:customStyle="1" w:styleId="Default">
+    <w:name w:val="Default"/>
+    <w:rsid w:val="00C47342"/>
+    <w:pPr>
+      <w:autoSpaceDE w:val="0"/>
+      <w:autoSpaceDN w:val="0"/>
+      <w:adjustRightInd w:val="0"/>
+      <w:spacing w:after="0" w:line="240" w:lineRule="auto"/>
+    </w:pPr>
+    <w:rPr>
+      <w:rFonts w:ascii="Arial" w:eastAsia="Times New Roman" w:hAnsi="Arial" w:cs="Arial"/>
+      <w:color w:val="000000"/>
+      <w:kern w:val="0"/>
+      <w:sz w:val="24"/>
+      <w:szCs w:val="24"/>
+      <w:lang w:eastAsia="es-CO"/>
+      <w14:ligatures w14:val="none"/>
+    </w:rPr>
   </w:style>
 </w:styles>
 </file>
@@ -2183,30 +3153,12 @@
 </a:theme>
 </file>
 
-<file path=word/webextensions/taskpanes.xml><?xml version="1.0" encoding="utf-8"?>
-<wetp:taskpanes xmlns:wetp="http://schemas.microsoft.com/office/webextensions/taskpanes/2010/11">
-  <wetp:taskpane dockstate="right" visibility="0" width="350" row="0">
-    <wetp:webextensionref xmlns:r="http://schemas.openxmlformats.org/officeDocument/2006/relationships" r:id="rId1"/>
-  </wetp:taskpane>
-</wetp:taskpanes>
-</file>
-
-<file path=word/webextensions/webextension1.xml><?xml version="1.0" encoding="utf-8"?>
-<we:webextension xmlns:we="http://schemas.microsoft.com/office/webextensions/webextension/2010/11" id="{686447A6-2FA5-4E0F-A301-AEB3D7C758D6}">
-  <we:reference id="wa104099688" version="1.3.0.0" store="en-US" storeType="OMEX"/>
-  <we:alternateReferences/>
-  <we:properties/>
-  <we:bindings/>
-  <we:snapshot xmlns:r="http://schemas.openxmlformats.org/officeDocument/2006/relationships"/>
-</we:webextension>
-</file>
-
 <file path=customXml/item1.xml><?xml version="1.0" encoding="utf-8"?>
 <b:Sources xmlns:b="http://schemas.openxmlformats.org/officeDocument/2006/bibliography" xmlns="http://schemas.openxmlformats.org/officeDocument/2006/bibliography" SelectedStyle="\APASixthEditionOfficeOnline.xsl" StyleName="APA" Version="6"/>
 </file>
 
 <file path=customXml/itemProps1.xml><?xml version="1.0" encoding="utf-8"?>
-<ds:datastoreItem xmlns:ds="http://schemas.openxmlformats.org/officeDocument/2006/customXml" ds:itemID="{E5C2B5C8-9C75-4F86-BBCA-C8EEDF8D59EC}">
+<ds:datastoreItem xmlns:ds="http://schemas.openxmlformats.org/officeDocument/2006/customXml" ds:itemID="{22C738DC-CB73-4988-9413-F5CA1CF0D0AB}">
   <ds:schemaRefs>
     <ds:schemaRef ds:uri="http://schemas.openxmlformats.org/officeDocument/2006/bibliography"/>
   </ds:schemaRefs>

</xml_diff>